<commit_message>
okay updated my branch getting data from other branches to get to compile completely the step2 done
</commit_message>
<xml_diff>
--- a/Project_1/Sec1Proj1Team1Step2Whole.docx
+++ b/Project_1/Sec1Proj1Team1Step2Whole.docx
@@ -3,8 +3,3118 @@
 <w:document xmlns:wpc="http://schemas.microsoft.com/office/word/2010/wordprocessingCanvas" xmlns:cx="http://schemas.microsoft.com/office/drawing/2014/chartex" xmlns:cx1="http://schemas.microsoft.com/office/drawing/2015/9/8/chartex" xmlns:cx2="http://schemas.microsoft.com/office/drawing/2015/10/21/chartex" xmlns:cx3="http://schemas.microsoft.com/office/drawing/2016/5/9/chartex" xmlns:cx4="http://schemas.microsoft.com/office/drawing/2016/5/10/chartex" xmlns:cx5="http://schemas.microsoft.com/office/drawing/2016/5/11/chartex" xmlns:cx6="http://schemas.microsoft.com/office/drawing/2016/5/12/chartex" xmlns:cx7="http://schemas.microsoft.com/office/drawing/2016/5/13/chartex" xmlns:cx8="http://schemas.microsoft.com/office/drawing/2016/5/14/chartex" xmlns:mc="http://schemas.openxmlformats.org/markup-compatibility/2006" xmlns:aink="http://schemas.microsoft.com/office/drawing/2016/ink" xmlns:am3d="http://schemas.microsoft.com/office/drawing/2017/model3d" xmlns:o="urn:schemas-microsoft-com:office:office" xmlns:oel="http://schemas.microsoft.com/office/2019/extlst" xmlns:r="http://schemas.openxmlformats.org/officeDocument/2006/relationships" xmlns:m="http://schemas.openxmlformats.org/officeDocument/2006/math" xmlns:v="urn:schemas-microsoft-com:vml" xmlns:wp14="http://schemas.microsoft.com/office/word/2010/wordprocessingDrawing" xmlns:wp="http://schemas.openxmlformats.org/drawingml/2006/wordprocessingDrawing" xmlns:w10="urn:schemas-microsoft-com:office:word" xmlns:w="http://schemas.openxmlformats.org/wordprocessingml/2006/main" xmlns:w14="http://schemas.microsoft.com/office/word/2010/wordml" xmlns:w15="http://schemas.microsoft.com/office/word/2012/wordml" xmlns:w16cex="http://schemas.microsoft.com/office/word/2018/wordml/cex" xmlns:w16cid="http://schemas.microsoft.com/office/word/2016/wordml/cid" xmlns:w16="http://schemas.microsoft.com/office/word/2018/wordml" xmlns:w16du="http://schemas.microsoft.com/office/word/2023/wordml/word16du" xmlns:w16sdtdh="http://schemas.microsoft.com/office/word/2020/wordml/sdtdatahash" xmlns:w16sdtfl="http://schemas.microsoft.com/office/word/2024/wordml/sdtformatlock" xmlns:w16se="http://schemas.microsoft.com/office/word/2015/wordml/symex" xmlns:wpg="http://schemas.microsoft.com/office/word/2010/wordprocessingGroup" xmlns:wpi="http://schemas.microsoft.com/office/word/2010/wordprocessingInk" xmlns:wne="http://schemas.microsoft.com/office/word/2006/wordml" xmlns:wps="http://schemas.microsoft.com/office/word/2010/wordprocessingShape" mc:Ignorable="w14 w15 w16se w16cid w16 w16cex w16sdtdh w16sdtfl w16du wp14">
   <w:background w:color="FFFFFF"/>
   <w:body>
-    <w:p/>
-    <w:p/>
+    <w:p>
+      <w:r>
+        <w:t>(* CSC201, Section 1, TEAM 1, John Spaugh,</w:t>
+      </w:r>
+    </w:p>
+    <w:p>
+      <w:r>
+        <w:t xml:space="preserve">    Taro Kumagai,</w:t>
+      </w:r>
+    </w:p>
+    <w:p>
+      <w:r>
+        <w:t xml:space="preserve">    Niravkumar Tandel *)</w:t>
+      </w:r>
+    </w:p>
+    <w:p/>
+    <w:p>
+      <w:r>
+        <w:t>(*---- Sec1Proj1Team1Step1 ----------------------*)</w:t>
+      </w:r>
+    </w:p>
+    <w:p/>
+    <w:p/>
+    <w:p>
+      <w:r>
+        <w:t>(* Abastract Grammar of a Graal-like Language in BNF for Project *)</w:t>
+      </w:r>
+    </w:p>
+    <w:p>
+      <w:r>
+        <w:t>type Integer_Constant =  int;</w:t>
+      </w:r>
+    </w:p>
+    <w:p>
+      <w:r>
+        <w:t>type Boolean_Constant = bool;</w:t>
+      </w:r>
+    </w:p>
+    <w:p>
+      <w:r>
+        <w:t>datatype Variable = S of string;</w:t>
+      </w:r>
+    </w:p>
+    <w:p/>
+    <w:p>
+      <w:r>
+        <w:t>datatype Arithmatic_Op = Plus | Minus | Times | Div;</w:t>
+      </w:r>
+    </w:p>
+    <w:p>
+      <w:r>
+        <w:t>datatype Relational_Op = Lt | Le | Eq | Ne | Ge | Gt;</w:t>
+      </w:r>
+    </w:p>
+    <w:p>
+      <w:r>
+        <w:t>datatype Boolean_Op = And | Or;</w:t>
+      </w:r>
+    </w:p>
+    <w:p>
+      <w:r>
+        <w:t xml:space="preserve">datatype Operator = AOp of Arithmatic_Op | ROp of Relational_Op | BOp of Boolean_Op; </w:t>
+      </w:r>
+    </w:p>
+    <w:p/>
+    <w:p>
+      <w:r>
+        <w:t>datatype Expression = Var of Variable |</w:t>
+      </w:r>
+    </w:p>
+    <w:p>
+      <w:r>
+        <w:t xml:space="preserve">            IC of Integer_Constant |</w:t>
+      </w:r>
+    </w:p>
+    <w:p>
+      <w:r>
+        <w:t xml:space="preserve">            BC of Boolean_Constant |</w:t>
+      </w:r>
+    </w:p>
+    <w:p>
+      <w:r>
+        <w:t xml:space="preserve">            EEO of Expression * Expression * Operator;</w:t>
+      </w:r>
+    </w:p>
+    <w:p/>
+    <w:p/>
+    <w:p>
+      <w:r>
+        <w:t xml:space="preserve">datatype Instruction = Skip | </w:t>
+      </w:r>
+    </w:p>
+    <w:p>
+      <w:r>
+        <w:t xml:space="preserve">            VE of (Variable * Expression) | </w:t>
+      </w:r>
+    </w:p>
+    <w:p>
+      <w:r>
+        <w:t xml:space="preserve">            IfThenElse of (Expression * Instruction * Instruction) |</w:t>
+      </w:r>
+    </w:p>
+    <w:p>
+      <w:r>
+        <w:t xml:space="preserve">            WhileLoop of (Expression * Instruction) | </w:t>
+      </w:r>
+    </w:p>
+    <w:p>
+      <w:r>
+        <w:t xml:space="preserve">            Seq of Instruction list;</w:t>
+      </w:r>
+    </w:p>
+    <w:p/>
+    <w:p/>
+    <w:p>
+      <w:r>
+        <w:t>datatype Type = TypeBool | TypeInt ;</w:t>
+      </w:r>
+    </w:p>
+    <w:p/>
+    <w:p>
+      <w:r>
+        <w:t>type Declaration = Variable * Type;</w:t>
+      </w:r>
+    </w:p>
+    <w:p>
+      <w:r>
+        <w:t xml:space="preserve">type DeclarationList = Declaration list;  </w:t>
+      </w:r>
+    </w:p>
+    <w:p/>
+    <w:p>
+      <w:r>
+        <w:t>type Program = DeclarationList * Instruction;</w:t>
+      </w:r>
+    </w:p>
+    <w:p/>
+    <w:p/>
+    <w:p/>
+    <w:p>
+      <w:r>
+        <w:t>(* Val Variable Declarations *)</w:t>
+      </w:r>
+    </w:p>
+    <w:p>
+      <w:r>
+        <w:t>val var_n       = S "n";</w:t>
+      </w:r>
+    </w:p>
+    <w:p>
+      <w:r>
+        <w:t>val var_cur     = S "cur";</w:t>
+      </w:r>
+    </w:p>
+    <w:p>
+      <w:r>
+        <w:t>val var_prev1   = S "prev1";</w:t>
+      </w:r>
+    </w:p>
+    <w:p>
+      <w:r>
+        <w:t>val var_prev2   = S "prev2";</w:t>
+      </w:r>
+    </w:p>
+    <w:p>
+      <w:r>
+        <w:lastRenderedPageBreak/>
+        <w:t>val var_i       = S "i";</w:t>
+      </w:r>
+    </w:p>
+    <w:p>
+      <w:r>
+        <w:t>val var_answer  = S "answer";</w:t>
+      </w:r>
+    </w:p>
+    <w:p>
+      <w:r>
+        <w:t>val var_temp    = S "temp";</w:t>
+      </w:r>
+    </w:p>
+    <w:p/>
+    <w:p>
+      <w:r>
+        <w:t>val declaration_n      = (var_n, TypeInt);</w:t>
+      </w:r>
+    </w:p>
+    <w:p>
+      <w:r>
+        <w:t>val declaration_cur    = (var_cur, TypeInt);</w:t>
+      </w:r>
+    </w:p>
+    <w:p>
+      <w:r>
+        <w:t>val declaration_prev1  = (var_prev1, TypeInt);</w:t>
+      </w:r>
+    </w:p>
+    <w:p>
+      <w:r>
+        <w:t>val declaration_prev2  = (var_prev2, TypeInt);</w:t>
+      </w:r>
+    </w:p>
+    <w:p>
+      <w:r>
+        <w:t>val declaration_i      = (var_i, TypeInt);</w:t>
+      </w:r>
+    </w:p>
+    <w:p>
+      <w:r>
+        <w:t>val declaration_answer = (var_answer, TypeInt);</w:t>
+      </w:r>
+    </w:p>
+    <w:p/>
+    <w:p/>
+    <w:p>
+      <w:r>
+        <w:t>(* Full Declaration List *)</w:t>
+      </w:r>
+    </w:p>
+    <w:p>
+      <w:r>
+        <w:t>val allDeclarations = [</w:t>
+      </w:r>
+    </w:p>
+    <w:p>
+      <w:r>
+        <w:t xml:space="preserve">    declaration_n, </w:t>
+      </w:r>
+    </w:p>
+    <w:p>
+      <w:r>
+        <w:t xml:space="preserve">    declaration_cur, </w:t>
+      </w:r>
+    </w:p>
+    <w:p>
+      <w:r>
+        <w:t xml:space="preserve">    declaration_prev1, </w:t>
+      </w:r>
+    </w:p>
+    <w:p>
+      <w:r>
+        <w:t xml:space="preserve">    declaration_prev2, </w:t>
+      </w:r>
+    </w:p>
+    <w:p>
+      <w:r>
+        <w:t xml:space="preserve">    declaration_i, </w:t>
+      </w:r>
+    </w:p>
+    <w:p>
+      <w:r>
+        <w:t xml:space="preserve">    declaration_answer</w:t>
+      </w:r>
+    </w:p>
+    <w:p>
+      <w:r>
+        <w:t xml:space="preserve">    ];</w:t>
+      </w:r>
+    </w:p>
+    <w:p>
+      <w:r>
+        <w:t xml:space="preserve">    </w:t>
+      </w:r>
+    </w:p>
+    <w:p>
+      <w:r>
+        <w:t>(* Relational Logic *)</w:t>
+      </w:r>
+    </w:p>
+    <w:p>
+      <w:r>
+        <w:t>val n_equals_0 = EEO (Var var_n, IC 0, ROp Eq);           (* n == 0 *)</w:t>
+      </w:r>
+    </w:p>
+    <w:p>
+      <w:r>
+        <w:t>val n_equals_1 = EEO (Var var_n, IC 1, ROp Eq);           (* n == 1 *)</w:t>
+      </w:r>
+    </w:p>
+    <w:p>
+      <w:r>
+        <w:t>val i_lessthan_n = EEO (Var var_i, Var var_n, ROp Lt);    (* i &lt; n *)</w:t>
+      </w:r>
+    </w:p>
+    <w:p/>
+    <w:p>
+      <w:r>
+        <w:t>(* Assignment Instructions, FORMAT assign_variable_value *)</w:t>
+      </w:r>
+    </w:p>
+    <w:p>
+      <w:r>
+        <w:t>val assign_n_15         = VE (var_n, IC 15);                 (* n = 15 *)</w:t>
+      </w:r>
+    </w:p>
+    <w:p>
+      <w:r>
+        <w:t>val assign_answer_1     = VE (var_answer, IC 1);             (* answer = 1 *)</w:t>
+      </w:r>
+    </w:p>
+    <w:p>
+      <w:r>
+        <w:t>val assign_answer_2     = VE (var_answer, IC 2);             (* answer = 2 *)</w:t>
+      </w:r>
+    </w:p>
+    <w:p>
+      <w:r>
+        <w:t>val assign_i_1          = VE (var_i, IC 1);                  (* i = 1 *)</w:t>
+      </w:r>
+    </w:p>
+    <w:p>
+      <w:r>
+        <w:t>val assign_prev1_1      = VE (var_prev1, IC 1);              (* prev1 = 1 *)</w:t>
+      </w:r>
+    </w:p>
+    <w:p>
+      <w:r>
+        <w:t>val assign_prev2_2      = VE (var_prev2, IC 2);              (* prev2 = 2 *)</w:t>
+      </w:r>
+    </w:p>
+    <w:p>
+      <w:r>
+        <w:t>val assign_answer_cur   = VE (var_answer, Var var_cur);      (* answer = cur *)</w:t>
+      </w:r>
+    </w:p>
+    <w:p>
+      <w:r>
+        <w:t>val assign_prev2_prev1  = VE (var_prev2, Var var_prev1);     (* prev2 = prev1 *)</w:t>
+      </w:r>
+    </w:p>
+    <w:p>
+      <w:r>
+        <w:t>val assign_prev1_cur    = VE (var_prev1, Var var_cur);       (* prev1 = cur*)</w:t>
+      </w:r>
+    </w:p>
+    <w:p/>
+    <w:p/>
+    <w:p>
+      <w:r>
+        <w:t>(* Arithmatic Expressions *)</w:t>
+      </w:r>
+    </w:p>
+    <w:p>
+      <w:r>
+        <w:t>val add_i_1 = EEO (Var var_i, IC 1, AOp Plus);                       (* i + 1 *)</w:t>
+      </w:r>
+    </w:p>
+    <w:p>
+      <w:r>
+        <w:t>val add_prev1_prev2 = EEO (Var var_prev1, Var var_prev2, AOp Plus);  (* prev1 + prev2 *)</w:t>
+      </w:r>
+    </w:p>
+    <w:p/>
+    <w:p>
+      <w:r>
+        <w:t>(* Arithmatic Instructions *)</w:t>
+      </w:r>
+    </w:p>
+    <w:p>
+      <w:r>
+        <w:lastRenderedPageBreak/>
+        <w:t>val ipp =  VE (var_i, add_i_1);                              (* i++ *)</w:t>
+      </w:r>
+    </w:p>
+    <w:p>
+      <w:r>
+        <w:t>val cur_prev1_plus_prev2 = VE (var_cur, add_prev1_prev2);    (* cur = prev1 + prev2 *)</w:t>
+      </w:r>
+    </w:p>
+    <w:p/>
+    <w:p/>
+    <w:p>
+      <w:r>
+        <w:t>(* Instructions *)</w:t>
+      </w:r>
+    </w:p>
+    <w:p>
+      <w:r>
+        <w:t>val insideWhile = [</w:t>
+      </w:r>
+    </w:p>
+    <w:p>
+      <w:r>
+        <w:t xml:space="preserve">    ipp, </w:t>
+      </w:r>
+    </w:p>
+    <w:p>
+      <w:r>
+        <w:t xml:space="preserve">    cur_prev1_plus_prev2, </w:t>
+      </w:r>
+    </w:p>
+    <w:p>
+      <w:r>
+        <w:t xml:space="preserve">    assign_prev2_prev1, </w:t>
+      </w:r>
+    </w:p>
+    <w:p>
+      <w:r>
+        <w:t xml:space="preserve">    assign_prev1_cur</w:t>
+      </w:r>
+    </w:p>
+    <w:p>
+      <w:r>
+        <w:t xml:space="preserve">    ];</w:t>
+      </w:r>
+    </w:p>
+    <w:p>
+      <w:r>
+        <w:t xml:space="preserve">    </w:t>
+      </w:r>
+    </w:p>
+    <w:p>
+      <w:r>
+        <w:t xml:space="preserve">val whileLoop = WhileLoop(i_lessthan_n, Seq insideWhile); </w:t>
+      </w:r>
+    </w:p>
+    <w:p/>
+    <w:p>
+      <w:r>
+        <w:t>val inner_Else = [</w:t>
+      </w:r>
+    </w:p>
+    <w:p>
+      <w:r>
+        <w:t xml:space="preserve">    assign_prev2_2, </w:t>
+      </w:r>
+    </w:p>
+    <w:p>
+      <w:r>
+        <w:t xml:space="preserve">    assign_prev1_1, </w:t>
+      </w:r>
+    </w:p>
+    <w:p>
+      <w:r>
+        <w:t xml:space="preserve">    whileLoop, </w:t>
+      </w:r>
+    </w:p>
+    <w:p>
+      <w:r>
+        <w:t xml:space="preserve">    assign_answer_cur</w:t>
+      </w:r>
+    </w:p>
+    <w:p>
+      <w:r>
+        <w:t xml:space="preserve">    ];</w:t>
+      </w:r>
+    </w:p>
+    <w:p>
+      <w:r>
+        <w:t xml:space="preserve">    </w:t>
+      </w:r>
+    </w:p>
+    <w:p>
+      <w:r>
+        <w:t xml:space="preserve">val inner_ifThenElse = IfThenElse(n_equals_1, assign_answer_1, Seq inner_Else);   </w:t>
+      </w:r>
+    </w:p>
+    <w:p/>
+    <w:p>
+      <w:r>
+        <w:t>val outer_Else = [</w:t>
+      </w:r>
+    </w:p>
+    <w:p>
+      <w:r>
+        <w:t xml:space="preserve">    assign_i_1, </w:t>
+      </w:r>
+    </w:p>
+    <w:p>
+      <w:r>
+        <w:t xml:space="preserve">    inner_ifThenElse</w:t>
+      </w:r>
+    </w:p>
+    <w:p>
+      <w:r>
+        <w:t xml:space="preserve">    ];</w:t>
+      </w:r>
+    </w:p>
+    <w:p>
+      <w:r>
+        <w:t xml:space="preserve">    </w:t>
+      </w:r>
+    </w:p>
+    <w:p>
+      <w:r>
+        <w:t xml:space="preserve">val outer_ifThenElse = IfThenElse(n_equals_0, assign_answer_2, Seq outer_Else);  </w:t>
+      </w:r>
+    </w:p>
+    <w:p/>
+    <w:p>
+      <w:r>
+        <w:t>val allInstructions = [assign_n_15, outer_ifThenElse];</w:t>
+      </w:r>
+    </w:p>
+    <w:p/>
+    <w:p/>
+    <w:p>
+      <w:r>
+        <w:t>(* The Program LUCAS*)</w:t>
+      </w:r>
+    </w:p>
+    <w:p>
+      <w:r>
+        <w:t>val lucas = (allDeclarations, Seq allInstructions);</w:t>
+      </w:r>
+    </w:p>
+    <w:p/>
+    <w:p/>
+    <w:p>
+      <w:r>
+        <w:t>(* -------------------</w:t>
+      </w:r>
+    </w:p>
+    <w:p>
+      <w:r>
+        <w:t>cpp file</w:t>
+      </w:r>
+    </w:p>
+    <w:p/>
+    <w:p>
+      <w:r>
+        <w:t>#include &lt;cstdlib&gt;</w:t>
+      </w:r>
+    </w:p>
+    <w:p>
+      <w:r>
+        <w:t>#include &lt;iomanip&gt;</w:t>
+      </w:r>
+    </w:p>
+    <w:p>
+      <w:r>
+        <w:t>#include &lt;iostream&gt;</w:t>
+      </w:r>
+    </w:p>
+    <w:p/>
+    <w:p>
+      <w:r>
+        <w:lastRenderedPageBreak/>
+        <w:t>int main(){ //int argc, char *argv[]){</w:t>
+      </w:r>
+    </w:p>
+    <w:p>
+      <w:r>
+        <w:t xml:space="preserve">     int n;</w:t>
+      </w:r>
+    </w:p>
+    <w:p>
+      <w:r>
+        <w:t xml:space="preserve">     int cur;</w:t>
+      </w:r>
+    </w:p>
+    <w:p>
+      <w:r>
+        <w:t xml:space="preserve">     int prev1;</w:t>
+      </w:r>
+    </w:p>
+    <w:p>
+      <w:r>
+        <w:t xml:space="preserve">     int prev2;</w:t>
+      </w:r>
+    </w:p>
+    <w:p>
+      <w:r>
+        <w:t xml:space="preserve">     int i;</w:t>
+      </w:r>
+    </w:p>
+    <w:p>
+      <w:r>
+        <w:t xml:space="preserve">     int answer;</w:t>
+      </w:r>
+    </w:p>
+    <w:p/>
+    <w:p>
+      <w:r>
+        <w:t xml:space="preserve">     n=15;</w:t>
+      </w:r>
+    </w:p>
+    <w:p/>
+    <w:p>
+      <w:r>
+        <w:t xml:space="preserve">     if(n == 0){</w:t>
+      </w:r>
+    </w:p>
+    <w:p>
+      <w:r>
+        <w:t xml:space="preserve">          answer = 2;</w:t>
+      </w:r>
+    </w:p>
+    <w:p>
+      <w:r>
+        <w:t xml:space="preserve">     }else{</w:t>
+      </w:r>
+    </w:p>
+    <w:p>
+      <w:r>
+        <w:t xml:space="preserve">          i=1;</w:t>
+      </w:r>
+    </w:p>
+    <w:p>
+      <w:r>
+        <w:t xml:space="preserve">          if(n ==1){</w:t>
+      </w:r>
+    </w:p>
+    <w:p>
+      <w:r>
+        <w:t xml:space="preserve">               answer=1;</w:t>
+      </w:r>
+    </w:p>
+    <w:p>
+      <w:r>
+        <w:t xml:space="preserve">          }else{</w:t>
+      </w:r>
+    </w:p>
+    <w:p>
+      <w:r>
+        <w:t xml:space="preserve">               prev2 =2;</w:t>
+      </w:r>
+    </w:p>
+    <w:p>
+      <w:r>
+        <w:t xml:space="preserve">               prev1 =1;</w:t>
+      </w:r>
+    </w:p>
+    <w:p>
+      <w:r>
+        <w:t xml:space="preserve">               while (i &lt; n){</w:t>
+      </w:r>
+    </w:p>
+    <w:p>
+      <w:r>
+        <w:t xml:space="preserve">                    i++; // i = i +1;</w:t>
+      </w:r>
+    </w:p>
+    <w:p>
+      <w:r>
+        <w:t xml:space="preserve">                    cur = prev1 + prev2;</w:t>
+      </w:r>
+    </w:p>
+    <w:p>
+      <w:r>
+        <w:t xml:space="preserve">                    prev2 = prev1;</w:t>
+      </w:r>
+    </w:p>
+    <w:p>
+      <w:r>
+        <w:t xml:space="preserve">                    prev1 = cur;</w:t>
+      </w:r>
+    </w:p>
+    <w:p>
+      <w:r>
+        <w:t xml:space="preserve">               }</w:t>
+      </w:r>
+    </w:p>
+    <w:p>
+      <w:r>
+        <w:t xml:space="preserve">               answer = cur;</w:t>
+      </w:r>
+    </w:p>
+    <w:p>
+      <w:r>
+        <w:t xml:space="preserve">          }</w:t>
+      </w:r>
+    </w:p>
+    <w:p>
+      <w:r>
+        <w:t xml:space="preserve">     }</w:t>
+      </w:r>
+    </w:p>
+    <w:p>
+      <w:r>
+        <w:t xml:space="preserve">     std::cout &lt;&lt; "Answer: " &lt;&lt; answer &lt;&lt; std::endl;</w:t>
+      </w:r>
+    </w:p>
+    <w:p>
+      <w:r>
+        <w:t xml:space="preserve">     return 0;</w:t>
+      </w:r>
+    </w:p>
+    <w:p>
+      <w:r>
+        <w:t>}</w:t>
+      </w:r>
+    </w:p>
+    <w:p/>
+    <w:p>
+      <w:r>
+        <w:t>---------------------------*)</w:t>
+      </w:r>
+    </w:p>
+    <w:p/>
+    <w:p>
+      <w:r>
+        <w:t>(*------------step2 static semantics---------------*)</w:t>
+      </w:r>
+    </w:p>
+    <w:p>
+      <w:r>
+        <w:t>(* sml&lt;Sec1Proj1Team1Step2.ml&gt;Sec1Proj1Team1Step2Result.txt   *)</w:t>
+      </w:r>
+    </w:p>
+    <w:p/>
+    <w:p>
+      <w:r>
+        <w:t>(* 1-2 check Validity of DeclarationList</w:t>
+      </w:r>
+    </w:p>
+    <w:p>
+      <w:r>
+        <w:t xml:space="preserve">     1. NoDuplicate: DeclarationList -&gt; </w:t>
+      </w:r>
+    </w:p>
+    <w:p>
+      <w:r>
+        <w:t xml:space="preserve">               variable -&gt; Bool</w:t>
+      </w:r>
+    </w:p>
+    <w:p>
+      <w:r>
+        <w:t xml:space="preserve">     Fun NoDuplicate ((a: varaibale, b: Type):: decListTail), </w:t>
+      </w:r>
+    </w:p>
+    <w:p>
+      <w:r>
+        <w:t xml:space="preserve">          (c: variable) = </w:t>
+      </w:r>
+    </w:p>
+    <w:p>
+      <w:r>
+        <w:t xml:space="preserve">          (a &lt;&gt; c) ^ NoDuplicate(decListTail)(c) |</w:t>
+      </w:r>
+    </w:p>
+    <w:p>
+      <w:r>
+        <w:t xml:space="preserve">          NoDuplicate([])(c: variable) =true;</w:t>
+      </w:r>
+    </w:p>
+    <w:p>
+      <w:r>
+        <w:lastRenderedPageBreak/>
+        <w:t>*)</w:t>
+      </w:r>
+    </w:p>
+    <w:p/>
+    <w:p>
+      <w:r>
+        <w:t xml:space="preserve">fun NoDuplicate ((a: Variable, b: Type):: decListTail)(c: Variable) = </w:t>
+      </w:r>
+    </w:p>
+    <w:p>
+      <w:r>
+        <w:t xml:space="preserve">     (a &lt;&gt; c) andalso NoDuplicate(decListTail)(c) |</w:t>
+      </w:r>
+    </w:p>
+    <w:p>
+      <w:r>
+        <w:t xml:space="preserve">     NoDuplicate([])(c: Variable) =true;</w:t>
+      </w:r>
+    </w:p>
+    <w:p/>
+    <w:p>
+      <w:r>
+        <w:t>(* ^ == andalso  *)</w:t>
+      </w:r>
+    </w:p>
+    <w:p/>
+    <w:p>
+      <w:r>
+        <w:t xml:space="preserve">(* 2. DecListVCheck: DeclarationList -&gt; Bool </w:t>
+      </w:r>
+    </w:p>
+    <w:p>
+      <w:r>
+        <w:t>val rec DecListVCheck =</w:t>
+      </w:r>
+    </w:p>
+    <w:p>
+      <w:r>
+        <w:t xml:space="preserve">     (fn ( ((a:Variable, b:Type):: decListTail):DeclarationList) =&gt;</w:t>
+      </w:r>
+    </w:p>
+    <w:p>
+      <w:r>
+        <w:t xml:space="preserve">          DecListVCheck(decListTail) andalso</w:t>
+      </w:r>
+    </w:p>
+    <w:p>
+      <w:r>
+        <w:t xml:space="preserve">          NoDuplicate(decListTail)(a) |</w:t>
+      </w:r>
+    </w:p>
+    <w:p>
+      <w:r>
+        <w:t xml:space="preserve">          ([])=&gt;true);  *)</w:t>
+      </w:r>
+    </w:p>
+    <w:p>
+      <w:r>
+        <w:t>(* This was alternative 1 created, but can't be used, not what the Professor asked for in the assignment</w:t>
+      </w:r>
+    </w:p>
+    <w:p>
+      <w:r>
+        <w:t>fun DecListVCheck ((a:Variable, b:Type)::decListTail : DeclarationList) =</w:t>
+      </w:r>
+    </w:p>
+    <w:p>
+      <w:r>
+        <w:t xml:space="preserve">     DecListVCheck( decListTail) andalso NoDuplicate( decListTail)( a )</w:t>
+      </w:r>
+    </w:p>
+    <w:p>
+      <w:r>
+        <w:t xml:space="preserve">     | DecListVCheck( []) = true ;</w:t>
+      </w:r>
+    </w:p>
+    <w:p>
+      <w:r>
+        <w:t>*)</w:t>
+      </w:r>
+    </w:p>
+    <w:p>
+      <w:r>
+        <w:t>(* This was alternative 2 created, but can't be used, not what the Professor asked for in the assignment</w:t>
+      </w:r>
+    </w:p>
+    <w:p>
+      <w:r>
+        <w:t>val rec DecListVCheck =</w:t>
+      </w:r>
+    </w:p>
+    <w:p>
+      <w:r>
+        <w:t xml:space="preserve">  fn DeclarationList =&gt;</w:t>
+      </w:r>
+    </w:p>
+    <w:p>
+      <w:r>
+        <w:t xml:space="preserve">    case DeclarationList of</w:t>
+      </w:r>
+    </w:p>
+    <w:p>
+      <w:r>
+        <w:t xml:space="preserve">        (a: Variable, b: Type)::decListTail =&gt;</w:t>
+      </w:r>
+    </w:p>
+    <w:p>
+      <w:r>
+        <w:t xml:space="preserve">            DecListVCheck decListTail andalso NoDuplicate decListTail a</w:t>
+      </w:r>
+    </w:p>
+    <w:p>
+      <w:r>
+        <w:t xml:space="preserve">      | [] =&gt; true;</w:t>
+      </w:r>
+    </w:p>
+    <w:p>
+      <w:r>
+        <w:t>*)</w:t>
+      </w:r>
+    </w:p>
+    <w:p/>
+    <w:p/>
+    <w:p>
+      <w:r>
+        <w:t>val rec DecListVCheck =</w:t>
+      </w:r>
+    </w:p>
+    <w:p>
+      <w:r>
+        <w:t xml:space="preserve">     (fn ( ((a: Variable, b: Type):: decListTail):DeclarationList) =&gt;</w:t>
+      </w:r>
+    </w:p>
+    <w:p>
+      <w:r>
+        <w:t xml:space="preserve">          DecListVCheck(decListTail) andalso</w:t>
+      </w:r>
+    </w:p>
+    <w:p>
+      <w:r>
+        <w:t xml:space="preserve">          NoDuplicate(decListTail)(a) |</w:t>
+      </w:r>
+    </w:p>
+    <w:p>
+      <w:r>
+        <w:t xml:space="preserve">          ([]) =&gt; true  </w:t>
+      </w:r>
+    </w:p>
+    <w:p>
+      <w:r>
+        <w:t xml:space="preserve">     ) ;</w:t>
+      </w:r>
+    </w:p>
+    <w:p/>
+    <w:p>
+      <w:r>
+        <w:t>(*Good testing step 2, input allDeclarations list with int into DecListVCheck</w:t>
+      </w:r>
+    </w:p>
+    <w:p>
+      <w:r>
+        <w:t>test1 expected false, Gtest1 expected true*)</w:t>
+      </w:r>
+    </w:p>
+    <w:p/>
+    <w:p>
+      <w:r>
+        <w:t xml:space="preserve">val test1 = NoDuplicate(allDeclarations )(var_answer); </w:t>
+      </w:r>
+    </w:p>
+    <w:p>
+      <w:r>
+        <w:t>val Gtest1 = DecListVCheck(allDeclarations);</w:t>
+      </w:r>
+    </w:p>
+    <w:p/>
+    <w:p>
+      <w:r>
+        <w:lastRenderedPageBreak/>
+        <w:t>(* Bad testing step 2, New List using allDeclarations adding on a duplicate n to the head</w:t>
+      </w:r>
+    </w:p>
+    <w:p>
+      <w:r>
+        <w:t>Btest1 expected false*)</w:t>
+      </w:r>
+    </w:p>
+    <w:p>
+      <w:r>
+        <w:t>val declarationslist_bad = declaration_n :: allDeclarations;</w:t>
+      </w:r>
+    </w:p>
+    <w:p>
+      <w:r>
+        <w:t>val Btest1 = DecListVCheck(declarationslist_bad);</w:t>
+      </w:r>
+    </w:p>
+    <w:p/>
+    <w:p/>
+    <w:p>
+      <w:r>
+        <w:t>(* 3-7 : DeclarationList -&gt; AbsTypingTable *)</w:t>
+      </w:r>
+    </w:p>
+    <w:p/>
+    <w:p>
+      <w:r>
+        <w:t>(* 3 datatype TypeValue = NoDeclaration | DeclaredInt | DeclaredBool |</w:t>
+      </w:r>
+    </w:p>
+    <w:p>
+      <w:r>
+        <w:t>*)</w:t>
+      </w:r>
+    </w:p>
+    <w:p>
+      <w:r>
+        <w:t>datatype TypeValue = NoDeclaration | DeclaredInt | DeclaredBool ;</w:t>
+      </w:r>
+    </w:p>
+    <w:p/>
+    <w:p/>
+    <w:p>
+      <w:r>
+        <w:t>(* 4 Type AbsTypingTable = variable -&gt; TypeValue</w:t>
+      </w:r>
+    </w:p>
+    <w:p>
+      <w:r>
+        <w:t xml:space="preserve">     (* functionType *)</w:t>
+      </w:r>
+    </w:p>
+    <w:p>
+      <w:r>
+        <w:t xml:space="preserve">     x: AbsTypingTable, y:variable</w:t>
+      </w:r>
+    </w:p>
+    <w:p>
+      <w:r>
+        <w:t xml:space="preserve">     x(y) = (NoDeclaration, DeclaredInt, DeclaredBool)</w:t>
+      </w:r>
+    </w:p>
+    <w:p>
+      <w:r>
+        <w:t>*)</w:t>
+      </w:r>
+    </w:p>
+    <w:p>
+      <w:r>
+        <w:t xml:space="preserve">type AbsTypingTable = Variable -&gt; TypeValue </w:t>
+      </w:r>
+    </w:p>
+    <w:p/>
+    <w:p>
+      <w:r>
+        <w:t>(* 5 AbsTypingTableNoDeclaration: AbsTypingTable</w:t>
+      </w:r>
+    </w:p>
+    <w:p>
+      <w:r>
+        <w:t>val AbsTypingTableNoDeclaration =</w:t>
+      </w:r>
+    </w:p>
+    <w:p>
+      <w:r>
+        <w:t xml:space="preserve">     (fn (x:variable) =&gt; NoDeclaration)*)</w:t>
+      </w:r>
+    </w:p>
+    <w:p/>
+    <w:p>
+      <w:r>
+        <w:t xml:space="preserve">val AbsTypingTableNoDeclaration = (fn (x:Variable) =&gt; NoDeclaration)    </w:t>
+      </w:r>
+    </w:p>
+    <w:p/>
+    <w:p/>
+    <w:p>
+      <w:r>
+        <w:t>(* ***Testing 5 one apply for variables for the declaration of all apply *)</w:t>
+      </w:r>
+    </w:p>
+    <w:p>
+      <w:r>
+        <w:t>val Gtest5_1 = AbsTypingTableNoDeclaration(var_answer);</w:t>
+      </w:r>
+    </w:p>
+    <w:p/>
+    <w:p/>
+    <w:p>
+      <w:r>
+        <w:t>(* 6 NewAbsTypingTable: AbsTypingTable -&gt; Declaration -&gt; AbsTypingTable</w:t>
+      </w:r>
+    </w:p>
+    <w:p>
+      <w:r>
+        <w:t xml:space="preserve">     note-----------------------old                            new----------</w:t>
+      </w:r>
+    </w:p>
+    <w:p>
+      <w:r>
+        <w:t xml:space="preserve">     funNewAbsTypingTable(oldatt: AbsTypingTable)(a:variable, TypeName1Bool)</w:t>
+      </w:r>
+    </w:p>
+    <w:p>
+      <w:r>
+        <w:t xml:space="preserve">          =(fn (b:variable)=&gt; if b=a then DeclaredBool</w:t>
+      </w:r>
+    </w:p>
+    <w:p>
+      <w:r>
+        <w:t xml:space="preserve">                                        else oldatt(b)) |</w:t>
+      </w:r>
+    </w:p>
+    <w:p>
+      <w:r>
+        <w:t xml:space="preserve">          NewAbsTypingTable(oldatt: AbsTypingTable)(a:variable, TypeName2Int)</w:t>
+      </w:r>
+    </w:p>
+    <w:p>
+      <w:r>
+        <w:t xml:space="preserve">          =(fn(b:variable)=&gt; if b=a then DeclaredInt</w:t>
+      </w:r>
+    </w:p>
+    <w:p>
+      <w:r>
+        <w:t xml:space="preserve">                                        else oldatt(b))</w:t>
+      </w:r>
+    </w:p>
+    <w:p>
+      <w:r>
+        <w:t>*)</w:t>
+      </w:r>
+    </w:p>
+    <w:p>
+      <w:r>
+        <w:t xml:space="preserve">                    </w:t>
+      </w:r>
+    </w:p>
+    <w:p>
+      <w:r>
+        <w:t>fun NewAbsTypingTable(oldatt: AbsTypingTable)(a:Variable, TypeBool)</w:t>
+      </w:r>
+    </w:p>
+    <w:p>
+      <w:r>
+        <w:t xml:space="preserve">     =(fn (b:Variable)=&gt; if b = a then DeclaredBool</w:t>
+      </w:r>
+    </w:p>
+    <w:p>
+      <w:r>
+        <w:t xml:space="preserve">                                   else oldatt(b)) |</w:t>
+      </w:r>
+    </w:p>
+    <w:p>
+      <w:r>
+        <w:lastRenderedPageBreak/>
+        <w:t xml:space="preserve">     NewAbsTypingTable(oldatt: AbsTypingTable)(a:Variable, TypeInt)</w:t>
+      </w:r>
+    </w:p>
+    <w:p>
+      <w:r>
+        <w:t xml:space="preserve">     =(fn(b:Variable)=&gt; if b = a then DeclaredInt</w:t>
+      </w:r>
+    </w:p>
+    <w:p>
+      <w:r>
+        <w:t xml:space="preserve">                                   else oldatt(b))</w:t>
+      </w:r>
+    </w:p>
+    <w:p>
+      <w:r>
+        <w:t>;</w:t>
+      </w:r>
+    </w:p>
+    <w:p/>
+    <w:p>
+      <w:r>
+        <w:t xml:space="preserve">(* ****Testing part 6 ---- Step 6 Testing </w:t>
+      </w:r>
+    </w:p>
+    <w:p>
+      <w:r>
+        <w:t>Had to add var bb to test for boolean since allDeclarations has none*)</w:t>
+      </w:r>
+    </w:p>
+    <w:p>
+      <w:r>
+        <w:t>val myAbsTypingTable1 = NewAbsTypingTable(AbsTypingTableNoDeclaration)(declaration_n);</w:t>
+      </w:r>
+    </w:p>
+    <w:p>
+      <w:r>
+        <w:t>myAbsTypingTable1 var_n;</w:t>
+      </w:r>
+    </w:p>
+    <w:p>
+      <w:r>
+        <w:t>myAbsTypingTable1 var_answer;</w:t>
+      </w:r>
+    </w:p>
+    <w:p/>
+    <w:p>
+      <w:r>
+        <w:t>val var_bb  = S "bb";</w:t>
+      </w:r>
+    </w:p>
+    <w:p>
+      <w:r>
+        <w:t>val declaration_bb      = (var_bb, TypeBool);</w:t>
+      </w:r>
+    </w:p>
+    <w:p/>
+    <w:p>
+      <w:r>
+        <w:t>val myAbsTypingTable2 = NewAbsTypingTable(myAbsTypingTable1)(declaration_bb);</w:t>
+      </w:r>
+    </w:p>
+    <w:p>
+      <w:r>
+        <w:t>myAbsTypingTable2 var_n;</w:t>
+      </w:r>
+    </w:p>
+    <w:p>
+      <w:r>
+        <w:t>myAbsTypingTable2 var_bb;</w:t>
+      </w:r>
+    </w:p>
+    <w:p>
+      <w:r>
+        <w:t>myAbsTypingTable2 var_answer;</w:t>
+      </w:r>
+    </w:p>
+    <w:p/>
+    <w:p>
+      <w:r>
+        <w:t>(* 7 wholeAbsTypingTable: DeclarationList -&gt; AbsTypingTable</w:t>
+      </w:r>
+    </w:p>
+    <w:p>
+      <w:r>
+        <w:t>val rec wholeAbsTypingTable =</w:t>
+      </w:r>
+    </w:p>
+    <w:p>
+      <w:r>
+        <w:t xml:space="preserve">     (fn((decListhead:: decListTail):DeclarationList)=&gt;</w:t>
+      </w:r>
+    </w:p>
+    <w:p>
+      <w:r>
+        <w:t xml:space="preserve">          NewAbsTypingTable(wholeAbsTypingTable(decListTail)) (decListhead))</w:t>
+      </w:r>
+    </w:p>
+    <w:p>
+      <w:r>
+        <w:t xml:space="preserve">     ([]) =&gt; AbsTypingTableNoDeclaration</w:t>
+      </w:r>
+    </w:p>
+    <w:p>
+      <w:r>
+        <w:t>*)</w:t>
+      </w:r>
+    </w:p>
+    <w:p/>
+    <w:p>
+      <w:r>
+        <w:t>val rec wholeAbsTypingTable =</w:t>
+      </w:r>
+    </w:p>
+    <w:p>
+      <w:r>
+        <w:t xml:space="preserve">     (fn ((decListhead:: decListTail):DeclarationList)=&gt;</w:t>
+      </w:r>
+    </w:p>
+    <w:p>
+      <w:r>
+        <w:t xml:space="preserve">          NewAbsTypingTable(wholeAbsTypingTable(decListTail) )(decListhead) |</w:t>
+      </w:r>
+    </w:p>
+    <w:p>
+      <w:r>
+        <w:t xml:space="preserve">          ([]) =&gt; AbsTypingTableNoDeclaration</w:t>
+      </w:r>
+    </w:p>
+    <w:p>
+      <w:r>
+        <w:t xml:space="preserve">     );</w:t>
+      </w:r>
+    </w:p>
+    <w:p/>
+    <w:p>
+      <w:r>
+        <w:t xml:space="preserve">(* ***Testing part 7 ----Step 7 Testing </w:t>
+      </w:r>
+    </w:p>
+    <w:p>
+      <w:r>
+        <w:t>Every var in allDecs should output its' type, any var not in allDecs should be no dec*)</w:t>
+      </w:r>
+    </w:p>
+    <w:p>
+      <w:r>
+        <w:t>val myAbsTypingTable = wholeAbsTypingTable(allDeclarations);</w:t>
+      </w:r>
+    </w:p>
+    <w:p>
+      <w:r>
+        <w:t>myAbsTypingTable(var_n);</w:t>
+      </w:r>
+    </w:p>
+    <w:p>
+      <w:r>
+        <w:t>myAbsTypingTable(var_cur);</w:t>
+      </w:r>
+    </w:p>
+    <w:p>
+      <w:r>
+        <w:t>myAbsTypingTable(var_prev1);</w:t>
+      </w:r>
+    </w:p>
+    <w:p>
+      <w:r>
+        <w:t>myAbsTypingTable(var_prev2);</w:t>
+      </w:r>
+    </w:p>
+    <w:p>
+      <w:r>
+        <w:t>myAbsTypingTable(var_i);</w:t>
+      </w:r>
+    </w:p>
+    <w:p>
+      <w:r>
+        <w:t>myAbsTypingTable(var_answer);</w:t>
+      </w:r>
+    </w:p>
+    <w:p>
+      <w:r>
+        <w:t>myAbsTypingTable(var_temp);</w:t>
+      </w:r>
+    </w:p>
+    <w:p/>
+    <w:p/>
+    <w:p>
+      <w:r>
+        <w:lastRenderedPageBreak/>
+        <w:t>(* 8 DetermineExpType: Expression -&gt; AbsTypingTable -&gt; TypeValue</w:t>
+      </w:r>
+    </w:p>
+    <w:p>
+      <w:r>
+        <w:t>fun DetermineExpType(EDC1(x)) = (fn(y:AbsTypingTable)=&gt;y(x)) |</w:t>
+      </w:r>
+    </w:p>
+    <w:p>
+      <w:r>
+        <w:t xml:space="preserve">     DetermineExpType(EDC2(x)) =&gt; (fn(y:AbsTypingTable) =&gt; DeclaredInt) |</w:t>
+      </w:r>
+    </w:p>
+    <w:p>
+      <w:r>
+        <w:t xml:space="preserve">     DetermineExpType(EDC3(x)) =&gt; (fn(y:AbsTypingTable) =&gt; DeclaredBool) |</w:t>
+      </w:r>
+    </w:p>
+    <w:p>
+      <w:r>
+        <w:t xml:space="preserve">     DetermineExpType(EDC4(x1,x2,ODC1(opa)))=&gt;</w:t>
+      </w:r>
+    </w:p>
+    <w:p>
+      <w:r>
+        <w:t xml:space="preserve">                              (fn(y:AbsTypingTable)=&gt;DeclaredInt) |</w:t>
+      </w:r>
+    </w:p>
+    <w:p>
+      <w:r>
+        <w:t xml:space="preserve">     ------realational-&gt;boolean</w:t>
+      </w:r>
+    </w:p>
+    <w:p>
+      <w:r>
+        <w:t xml:space="preserve">     DetermineExpType(EDC4(x1,x2,ODC2(opa)))=&gt;</w:t>
+      </w:r>
+    </w:p>
+    <w:p>
+      <w:r>
+        <w:t xml:space="preserve">                              (fn(y:AbsTypingTable)=&gt;DeclaredBool) |</w:t>
+      </w:r>
+    </w:p>
+    <w:p>
+      <w:r>
+        <w:t xml:space="preserve">     DetermineExpType(EDC4(x1,x2,ODC3(opa)))=&gt;</w:t>
+      </w:r>
+    </w:p>
+    <w:p>
+      <w:r>
+        <w:t xml:space="preserve">                              (fn(y:AbsTypingTable)=&gt;DeclaredBool) |</w:t>
+      </w:r>
+    </w:p>
+    <w:p>
+      <w:r>
+        <w:t xml:space="preserve">     </w:t>
+      </w:r>
+    </w:p>
+    <w:p>
+      <w:r>
+        <w:t>*)</w:t>
+      </w:r>
+    </w:p>
+    <w:p/>
+    <w:p>
+      <w:r>
+        <w:t>(* should review this, I took away the =&gt; because pattern above 'fun =' and 'fn =&gt;' *)</w:t>
+      </w:r>
+    </w:p>
+    <w:p>
+      <w:r>
+        <w:t>fun DetermineExpType(Var(x)) = (fn(y:AbsTypingTable) =&gt; y(x)) |</w:t>
+      </w:r>
+    </w:p>
+    <w:p>
+      <w:r>
+        <w:t xml:space="preserve">     DetermineExpType(IC(x)) = (fn(y:AbsTypingTable) =&gt; DeclaredInt) |</w:t>
+      </w:r>
+    </w:p>
+    <w:p>
+      <w:r>
+        <w:t xml:space="preserve">     DetermineExpType(BC(x)) = (fn(y:AbsTypingTable) =&gt; DeclaredBool) |</w:t>
+      </w:r>
+    </w:p>
+    <w:p>
+      <w:r>
+        <w:t xml:space="preserve">     DetermineExpType(EEO(x1, x2, AOp(opa) ) ) =</w:t>
+      </w:r>
+    </w:p>
+    <w:p>
+      <w:r>
+        <w:t xml:space="preserve">                              (fn(y:AbsTypingTable) =&gt; DeclaredInt) |</w:t>
+      </w:r>
+    </w:p>
+    <w:p>
+      <w:r>
+        <w:t xml:space="preserve">     DetermineExpType(EEO(x1, x2, ROp(opa) ) ) =</w:t>
+      </w:r>
+    </w:p>
+    <w:p>
+      <w:r>
+        <w:t xml:space="preserve">                              (fn(y:AbsTypingTable) =&gt; DeclaredBool) |</w:t>
+      </w:r>
+    </w:p>
+    <w:p>
+      <w:r>
+        <w:t xml:space="preserve">     DetermineExpType(EEO(x1, x2, BOp(opa) ) ) =</w:t>
+      </w:r>
+    </w:p>
+    <w:p>
+      <w:r>
+        <w:t xml:space="preserve">                              (fn(y:AbsTypingTable) =&gt; DeclaredBool) </w:t>
+      </w:r>
+    </w:p>
+    <w:p>
+      <w:r>
+        <w:t xml:space="preserve">     ;</w:t>
+      </w:r>
+    </w:p>
+    <w:p/>
+    <w:p/>
+    <w:p>
+      <w:r>
+        <w:t>(* 9 ExpressionVCheck: Expression -&gt; AbsTypingTable -&gt; Bool</w:t>
+      </w:r>
+    </w:p>
+    <w:p>
+      <w:r>
+        <w:t>fun ExpressionVCheck(EDC1(a)) =&gt; (fn(b:AbsTypingTable) =&gt; b(a) &lt;&gt; NoDeclaration) |</w:t>
+      </w:r>
+    </w:p>
+    <w:p>
+      <w:r>
+        <w:t xml:space="preserve">     ExpressionVCheck(EDC2(a)) =&gt; (fn(b:AbsTypingTable)=&gt;true) |</w:t>
+      </w:r>
+    </w:p>
+    <w:p>
+      <w:r>
+        <w:t xml:space="preserve">     ExpressionVCheck(EDC3(a)) =&gt; (fn(b:AbsTypingTable)=&gt;true) |</w:t>
+      </w:r>
+    </w:p>
+    <w:p>
+      <w:r>
+        <w:t xml:space="preserve">     ExpressionVCheck(EDC4(a1, a2, ODC1(opa)) =&gt;</w:t>
+      </w:r>
+    </w:p>
+    <w:p>
+      <w:r>
+        <w:t xml:space="preserve">          (fn(b:AbsTypingTable) =&gt;</w:t>
+      </w:r>
+    </w:p>
+    <w:p>
+      <w:r>
+        <w:t xml:space="preserve">          Expression(a1)(b) ) andalso</w:t>
+      </w:r>
+    </w:p>
+    <w:p>
+      <w:r>
+        <w:t xml:space="preserve">          (DetermineExpType(a1)(b) = DeclaredInt ) andalso</w:t>
+      </w:r>
+    </w:p>
+    <w:p>
+      <w:r>
+        <w:t xml:space="preserve">          Expression(a2)(b) andalso  </w:t>
+      </w:r>
+    </w:p>
+    <w:p>
+      <w:r>
+        <w:t xml:space="preserve">          (DetermineExpType(a2)(b) =DeclaredInt)) | </w:t>
+      </w:r>
+    </w:p>
+    <w:p>
+      <w:r>
+        <w:t xml:space="preserve">     ExpressionVCheck(EDC4(a1, a2, ODC2(opa)) =&gt;</w:t>
+      </w:r>
+    </w:p>
+    <w:p>
+      <w:r>
+        <w:t xml:space="preserve">          (fn(b:AbsTypingTable) =&gt;</w:t>
+      </w:r>
+    </w:p>
+    <w:p>
+      <w:r>
+        <w:t xml:space="preserve">          Expression(a1)(b) ) andalso</w:t>
+      </w:r>
+    </w:p>
+    <w:p>
+      <w:r>
+        <w:t xml:space="preserve">          (DetermineExpType(a1)(b) = DeclaredInt ) andalso</w:t>
+      </w:r>
+    </w:p>
+    <w:p>
+      <w:r>
+        <w:t xml:space="preserve">          Expression(a2)(b) andalso  </w:t>
+      </w:r>
+    </w:p>
+    <w:p>
+      <w:r>
+        <w:t xml:space="preserve">          (DetermineExpType(a2)(b) =DeclaredInt)) | </w:t>
+      </w:r>
+    </w:p>
+    <w:p>
+      <w:r>
+        <w:t xml:space="preserve">     ExpressionVCheck(EDC4(a1, a2, ODC3(opa)) =&gt;</w:t>
+      </w:r>
+    </w:p>
+    <w:p>
+      <w:r>
+        <w:lastRenderedPageBreak/>
+        <w:t xml:space="preserve">          (fn(b:AbsTypingTable) =&gt;</w:t>
+      </w:r>
+    </w:p>
+    <w:p>
+      <w:r>
+        <w:t xml:space="preserve">          Expression(a1)(b) ) andalso</w:t>
+      </w:r>
+    </w:p>
+    <w:p>
+      <w:r>
+        <w:t xml:space="preserve">          (DetermineExpType(a1)(b) = DeclaredBool ) andalso</w:t>
+      </w:r>
+    </w:p>
+    <w:p>
+      <w:r>
+        <w:t xml:space="preserve">          Expression(a2)(b) andalso  </w:t>
+      </w:r>
+    </w:p>
+    <w:p>
+      <w:r>
+        <w:t xml:space="preserve">          (DetermineExpType(a2)(b) = DeclaredBool)) </w:t>
+      </w:r>
+    </w:p>
+    <w:p>
+      <w:r>
+        <w:t>*)</w:t>
+      </w:r>
+    </w:p>
+    <w:p/>
+    <w:p>
+      <w:r>
+        <w:t>(* okay, this need to be reviewed and fixed, but this is far as I can get, hope its helpful *)</w:t>
+      </w:r>
+    </w:p>
+    <w:p>
+      <w:r>
+        <w:t>fun ExpressionVCheck(Var(a)) = (fn(b:AbsTypingTable) =&gt; b(a) &lt;&gt; NoDeclaration) |</w:t>
+      </w:r>
+    </w:p>
+    <w:p>
+      <w:r>
+        <w:t xml:space="preserve">     ExpressionVCheck(IC(a)) = (fn(b:AbsTypingTable) =&gt; true) |</w:t>
+      </w:r>
+    </w:p>
+    <w:p>
+      <w:r>
+        <w:t xml:space="preserve">     ExpressionVCheck(BC(a)) = (fn(b:AbsTypingTable) =&gt; true) |</w:t>
+      </w:r>
+    </w:p>
+    <w:p>
+      <w:r>
+        <w:t xml:space="preserve">     ExpressionVCheck(EEO(a1, a2, AOp(opa))) =</w:t>
+      </w:r>
+    </w:p>
+    <w:p>
+      <w:r>
+        <w:t xml:space="preserve">          (fn(b:AbsTypingTable) =&gt; ExpressionVCheck(a1)(b)  andalso</w:t>
+      </w:r>
+    </w:p>
+    <w:p>
+      <w:r>
+        <w:t xml:space="preserve">          (DetermineExpType(a1)(b) = DeclaredInt ) andalso</w:t>
+      </w:r>
+    </w:p>
+    <w:p>
+      <w:r>
+        <w:t xml:space="preserve">          ExpressionVCheck(a2)(b) andalso  </w:t>
+      </w:r>
+    </w:p>
+    <w:p>
+      <w:r>
+        <w:t xml:space="preserve">          (DetermineExpType(a2)(b) = DeclaredInt))  | </w:t>
+      </w:r>
+    </w:p>
+    <w:p>
+      <w:r>
+        <w:t xml:space="preserve">     ExpressionVCheck(EEO(a1, a2, ROp(opa))) =</w:t>
+      </w:r>
+    </w:p>
+    <w:p>
+      <w:r>
+        <w:t xml:space="preserve">          (fn(b:AbsTypingTable) =&gt; ExpressionVCheck(a1)(b) andalso</w:t>
+      </w:r>
+    </w:p>
+    <w:p>
+      <w:r>
+        <w:t xml:space="preserve">          (DetermineExpType(a1)(b) = DeclaredInt ) andalso</w:t>
+      </w:r>
+    </w:p>
+    <w:p>
+      <w:r>
+        <w:t xml:space="preserve">          ExpressionVCheck(a2)(b) andalso  </w:t>
+      </w:r>
+    </w:p>
+    <w:p>
+      <w:r>
+        <w:t xml:space="preserve">          (DetermineExpType(a2)(b) = DeclaredInt))  | </w:t>
+      </w:r>
+    </w:p>
+    <w:p>
+      <w:r>
+        <w:t xml:space="preserve">     ExpressionVCheck(EEO(a1, a2, BOp(opa))) =</w:t>
+      </w:r>
+    </w:p>
+    <w:p>
+      <w:r>
+        <w:t xml:space="preserve">          (fn(b:AbsTypingTable) =&gt; ExpressionVCheck(a1)(b) andalso</w:t>
+      </w:r>
+    </w:p>
+    <w:p>
+      <w:r>
+        <w:t xml:space="preserve">          (DetermineExpType(a1)(b) = DeclaredBool ) andalso</w:t>
+      </w:r>
+    </w:p>
+    <w:p>
+      <w:r>
+        <w:t xml:space="preserve">          ExpressionVCheck(a2)(b) andalso  </w:t>
+      </w:r>
+    </w:p>
+    <w:p>
+      <w:r>
+        <w:t xml:space="preserve">          (DetermineExpType(a2)(b) = DeclaredBool));</w:t>
+      </w:r>
+    </w:p>
+    <w:p/>
+    <w:p>
+      <w:r>
+        <w:t>(* ****testing part 9, 6-good cases *)</w:t>
+      </w:r>
+    </w:p>
+    <w:p>
+      <w:r>
+        <w:t>val and_t_t = EEO (BC true, BC true, BOp And);</w:t>
+      </w:r>
+    </w:p>
+    <w:p/>
+    <w:p>
+      <w:r>
+        <w:t>val nExpression = Var (var_n);</w:t>
+      </w:r>
+    </w:p>
+    <w:p>
+      <w:r>
+        <w:t>val myExpressionVCheck = ExpressionVCheck(nExpression)(myAbsTypingTable);</w:t>
+      </w:r>
+    </w:p>
+    <w:p/>
+    <w:p>
+      <w:r>
+        <w:t>val iCExpression = IC (0);</w:t>
+      </w:r>
+    </w:p>
+    <w:p>
+      <w:r>
+        <w:t>val myExpressionVCheck = ExpressionVCheck(iCExpression)(myAbsTypingTable);</w:t>
+      </w:r>
+    </w:p>
+    <w:p/>
+    <w:p>
+      <w:r>
+        <w:t>val bCExpression = BC (false);</w:t>
+      </w:r>
+    </w:p>
+    <w:p>
+      <w:r>
+        <w:t>val myExpressionVCheck = ExpressionVCheck(bCExpression)(myAbsTypingTable);</w:t>
+      </w:r>
+    </w:p>
+    <w:p/>
+    <w:p>
+      <w:r>
+        <w:t>val myExpressionVCheck = ExpressionVCheck(add_i_1)(myAbsTypingTable);</w:t>
+      </w:r>
+    </w:p>
+    <w:p>
+      <w:r>
+        <w:t>val myExpressionVCheck = ExpressionVCheck(i_lessthan_n)(myAbsTypingTable);</w:t>
+      </w:r>
+    </w:p>
+    <w:p>
+      <w:r>
+        <w:t>val myExpressionVCheck = ExpressionVCheck(and_t_t)(myAbsTypingTable);;</w:t>
+      </w:r>
+    </w:p>
+    <w:p/>
+    <w:p>
+      <w:r>
+        <w:t>(* *****testing part 9 1-bad case</w:t>
+      </w:r>
+    </w:p>
+    <w:p>
+      <w:r>
+        <w:lastRenderedPageBreak/>
+        <w:t xml:space="preserve">Importatnt! to do one, use a good AbsTypingTable </w:t>
+      </w:r>
+    </w:p>
+    <w:p>
+      <w:r>
+        <w:t>*)</w:t>
+      </w:r>
+    </w:p>
+    <w:p>
+      <w:r>
+        <w:t>val minus_5_6 = EEO (IC 5, IC 6, AOp Minus);</w:t>
+      </w:r>
+    </w:p>
+    <w:p>
+      <w:r>
+        <w:t>val add_8_t = EEO (IC 8, BC true, AOp Plus);</w:t>
+      </w:r>
+    </w:p>
+    <w:p>
+      <w:r>
+        <w:t>val minus_56_8t = EEO (minus_5_6, add_8_t, AOp Minus);</w:t>
+      </w:r>
+    </w:p>
+    <w:p>
+      <w:r>
+        <w:t>val myExpressionVCheck = ExpressionVCheck(minus_56_8t)(myAbsTypingTable);</w:t>
+      </w:r>
+    </w:p>
+    <w:p/>
+    <w:p/>
+    <w:p>
+      <w:r>
+        <w:t>(* 10 checkvalidity fn Instruction, 6 patterns skp, var*exp, ifthenelse, whileloop, list empty, list nonempty</w:t>
+      </w:r>
+    </w:p>
+    <w:p>
+      <w:r>
+        <w:t>10. InstructionVCheck: AbsTypingTable -&gt; Instruction -&gt; Bool</w:t>
+      </w:r>
+    </w:p>
+    <w:p>
+      <w:r>
+        <w:t>val rec InstructionVCheck =</w:t>
+      </w:r>
+    </w:p>
+    <w:p>
+      <w:r>
+        <w:t xml:space="preserve">     (fn(a:AbsTypingTable) =&gt;</w:t>
+      </w:r>
+    </w:p>
+    <w:p>
+      <w:r>
+        <w:t xml:space="preserve">          (fn (Skip) =&gt; true ) |</w:t>
+      </w:r>
+    </w:p>
+    <w:p>
+      <w:r>
+        <w:t xml:space="preserve">               (IDC2(x, y)) =&gt; </w:t>
+      </w:r>
+    </w:p>
+    <w:p>
+      <w:r>
+        <w:t xml:space="preserve">                    (a(x) = DetermineExpType(y)(a) ) andalso</w:t>
+      </w:r>
+    </w:p>
+    <w:p>
+      <w:r>
+        <w:t xml:space="preserve">                    (a(x) &lt;&gt; NoDeclaration) andalso</w:t>
+      </w:r>
+    </w:p>
+    <w:p>
+      <w:r>
+        <w:t xml:space="preserve">                    ExpressionVCheck(y)(a) |</w:t>
+      </w:r>
+    </w:p>
+    <w:p>
+      <w:r>
+        <w:t xml:space="preserve">          ----IfThenElse----</w:t>
+      </w:r>
+    </w:p>
+    <w:p>
+      <w:r>
+        <w:t xml:space="preserve">               (IDC3(x,y,z)) =&gt;</w:t>
+      </w:r>
+    </w:p>
+    <w:p>
+      <w:r>
+        <w:t xml:space="preserve">                    (DetermineExpType(x)(a) = DeclaredBool) andalso</w:t>
+      </w:r>
+    </w:p>
+    <w:p>
+      <w:r>
+        <w:t xml:space="preserve">                    ExpressionVCheck(x)(a) andalso</w:t>
+      </w:r>
+    </w:p>
+    <w:p>
+      <w:r>
+        <w:t xml:space="preserve">                    InstructionVCheck(a)(y) andalso InstructionVCheck(a)(z) |</w:t>
+      </w:r>
+    </w:p>
+    <w:p>
+      <w:r>
+        <w:t xml:space="preserve">          -----whileloop-----</w:t>
+      </w:r>
+    </w:p>
+    <w:p>
+      <w:r>
+        <w:t xml:space="preserve">               (IDC4(x,y)) =&gt; </w:t>
+      </w:r>
+    </w:p>
+    <w:p>
+      <w:r>
+        <w:t xml:space="preserve">                    (DetermineExpType(x)(a) = DeclaredBool) andalso</w:t>
+      </w:r>
+    </w:p>
+    <w:p>
+      <w:r>
+        <w:t xml:space="preserve">                    ExpressionVCheck(x)(a) andalso</w:t>
+      </w:r>
+    </w:p>
+    <w:p>
+      <w:r>
+        <w:t xml:space="preserve">                    InstructionVCheck(a)(y) |</w:t>
+      </w:r>
+    </w:p>
+    <w:p>
+      <w:r>
+        <w:t xml:space="preserve">          -----list empty -----</w:t>
+      </w:r>
+    </w:p>
+    <w:p>
+      <w:r>
+        <w:t xml:space="preserve">               (IDC5([])) =&gt; true |</w:t>
+      </w:r>
+    </w:p>
+    <w:p>
+      <w:r>
+        <w:t xml:space="preserve">               (IDC5(InstListHead :: InstListTail)) =&gt;</w:t>
+      </w:r>
+    </w:p>
+    <w:p>
+      <w:r>
+        <w:t xml:space="preserve">                    InstructionVCheck(a)(InstListHead) andalso</w:t>
+      </w:r>
+    </w:p>
+    <w:p>
+      <w:r>
+        <w:t xml:space="preserve">                    InstructionVCheck(a)(IDC5(InstListTail))     </w:t>
+      </w:r>
+    </w:p>
+    <w:p>
+      <w:r>
+        <w:t xml:space="preserve">     )</w:t>
+      </w:r>
+    </w:p>
+    <w:p/>
+    <w:p>
+      <w:r>
+        <w:t>*)</w:t>
+      </w:r>
+    </w:p>
+    <w:p/>
+    <w:p>
+      <w:r>
+        <w:t>val rec InstructionVCheck =</w:t>
+      </w:r>
+    </w:p>
+    <w:p>
+      <w:r>
+        <w:t xml:space="preserve">     (fn (a:AbsTypingTable) =&gt;</w:t>
+      </w:r>
+    </w:p>
+    <w:p>
+      <w:r>
+        <w:t xml:space="preserve">          (fn (Skip) =&gt; true  |</w:t>
+      </w:r>
+    </w:p>
+    <w:p>
+      <w:r>
+        <w:t xml:space="preserve">          ( VE(x, y)) =&gt; </w:t>
+      </w:r>
+    </w:p>
+    <w:p>
+      <w:r>
+        <w:t xml:space="preserve">               (a(x) = DetermineExpType(y)(a) ) andalso</w:t>
+      </w:r>
+    </w:p>
+    <w:p>
+      <w:r>
+        <w:t xml:space="preserve">               (a(x) &lt;&gt; NoDeclaration) andalso</w:t>
+      </w:r>
+    </w:p>
+    <w:p>
+      <w:r>
+        <w:t xml:space="preserve">               ExpressionVCheck(y)(a)   | </w:t>
+      </w:r>
+    </w:p>
+    <w:p>
+      <w:r>
+        <w:lastRenderedPageBreak/>
+        <w:t xml:space="preserve">          ( IfThenElse(x,y,z)) =&gt;</w:t>
+      </w:r>
+    </w:p>
+    <w:p>
+      <w:r>
+        <w:t xml:space="preserve">               (DetermineExpType(x)(a) = DeclaredBool) andalso</w:t>
+      </w:r>
+    </w:p>
+    <w:p>
+      <w:r>
+        <w:t xml:space="preserve">               ExpressionVCheck(x)(a) andalso</w:t>
+      </w:r>
+    </w:p>
+    <w:p>
+      <w:r>
+        <w:t xml:space="preserve">               InstructionVCheck(a)(y) andalso InstructionVCheck(a)(z) |</w:t>
+      </w:r>
+    </w:p>
+    <w:p>
+      <w:r>
+        <w:t xml:space="preserve">          ( WhileLoop(x,y)) =&gt; </w:t>
+      </w:r>
+    </w:p>
+    <w:p>
+      <w:r>
+        <w:t xml:space="preserve">               (DetermineExpType(x)(a) = DeclaredBool) andalso</w:t>
+      </w:r>
+    </w:p>
+    <w:p>
+      <w:r>
+        <w:t xml:space="preserve">               ExpressionVCheck(x)(a) andalso</w:t>
+      </w:r>
+    </w:p>
+    <w:p>
+      <w:r>
+        <w:t xml:space="preserve">               InstructionVCheck(a)(y)  |</w:t>
+      </w:r>
+    </w:p>
+    <w:p>
+      <w:r>
+        <w:t xml:space="preserve">          ( Seq([])) =&gt; true  |</w:t>
+      </w:r>
+    </w:p>
+    <w:p>
+      <w:r>
+        <w:t xml:space="preserve">          ( Seq(InstListHead :: InstListTail))  =&gt;</w:t>
+      </w:r>
+    </w:p>
+    <w:p>
+      <w:r>
+        <w:t xml:space="preserve">               InstructionVCheck(a)(InstListHead) andalso</w:t>
+      </w:r>
+    </w:p>
+    <w:p>
+      <w:r>
+        <w:t xml:space="preserve">               InstructionVCheck(a)(Seq(InstListTail))    </w:t>
+      </w:r>
+    </w:p>
+    <w:p>
+      <w:r>
+        <w:t xml:space="preserve">     )</w:t>
+      </w:r>
+    </w:p>
+    <w:p>
+      <w:r>
+        <w:t>);</w:t>
+      </w:r>
+    </w:p>
+    <w:p/>
+    <w:p>
+      <w:r>
+        <w:t xml:space="preserve">(*  ****testing part 10, 4-good cases </w:t>
+      </w:r>
+    </w:p>
+    <w:p>
+      <w:r>
+        <w:t xml:space="preserve">          (no skp, no [])  </w:t>
+      </w:r>
+    </w:p>
+    <w:p>
+      <w:r>
+        <w:t>*)</w:t>
+      </w:r>
+    </w:p>
+    <w:p>
+      <w:r>
+        <w:t>val ItestGood_1 = InstructionVCheck myAbsTypingTable cur_prev1_plus_prev2</w:t>
+      </w:r>
+    </w:p>
+    <w:p>
+      <w:r>
+        <w:t>val ItestGood_2 = InstructionVCheck myAbsTypingTable inner_ifThenElse</w:t>
+      </w:r>
+    </w:p>
+    <w:p>
+      <w:r>
+        <w:t>val ItestGood_3 = InstructionVCheck myAbsTypingTable ipp</w:t>
+      </w:r>
+    </w:p>
+    <w:p>
+      <w:r>
+        <w:t>val ItestGood_4 = InstructionVCheck myAbsTypingTable (Seq inner_Else)</w:t>
+      </w:r>
+    </w:p>
+    <w:p/>
+    <w:p>
+      <w:r>
+        <w:t>(* ****tesing part 10, 1-bad case</w:t>
+      </w:r>
+    </w:p>
+    <w:p>
+      <w:r>
+        <w:t xml:space="preserve">          bad assignment</w:t>
+      </w:r>
+    </w:p>
+    <w:p>
+      <w:r>
+        <w:t xml:space="preserve">          Importatnt!</w:t>
+      </w:r>
+    </w:p>
+    <w:p>
+      <w:r>
+        <w:t xml:space="preserve">          use a a good AbsTypingTable  </w:t>
+      </w:r>
+    </w:p>
+    <w:p>
+      <w:r>
+        <w:t>*)</w:t>
+      </w:r>
+    </w:p>
+    <w:p>
+      <w:r>
+        <w:t xml:space="preserve">val badInstruction   = VE (var_n, BC true)  </w:t>
+      </w:r>
+    </w:p>
+    <w:p>
+      <w:r>
+        <w:t>val ItestBad_1 = InstructionVCheck myAbsTypingTable badInstruction</w:t>
+      </w:r>
+    </w:p>
+    <w:p/>
+    <w:p>
+      <w:r>
+        <w:t>(* 11. checkvalidity fn Program</w:t>
+      </w:r>
+    </w:p>
+    <w:p>
+      <w:r>
+        <w:t xml:space="preserve"> 11 ProgramVCheck: Program -&gt; Bool</w:t>
+      </w:r>
+    </w:p>
+    <w:p>
+      <w:r>
+        <w:t>fun ProgramVCheck(a,b) =</w:t>
+      </w:r>
+    </w:p>
+    <w:p>
+      <w:r>
+        <w:t xml:space="preserve">     DecListVCheck(a) andalso</w:t>
+      </w:r>
+    </w:p>
+    <w:p>
+      <w:r>
+        <w:t xml:space="preserve">     InstructionVCheck(wholeAbsTypingTable(a))(b)</w:t>
+      </w:r>
+    </w:p>
+    <w:p>
+      <w:r>
+        <w:t>*)</w:t>
+      </w:r>
+    </w:p>
+    <w:p/>
+    <w:p>
+      <w:r>
+        <w:t>fun ProgramVCheck(a,b) =</w:t>
+      </w:r>
+    </w:p>
+    <w:p>
+      <w:r>
+        <w:t xml:space="preserve">     DecListVCheck(a) andalso</w:t>
+      </w:r>
+    </w:p>
+    <w:p>
+      <w:r>
+        <w:t xml:space="preserve">     InstructionVCheck(wholeAbsTypingTable(a))(b)</w:t>
+      </w:r>
+    </w:p>
+    <w:p>
+      <w:r>
+        <w:t>;</w:t>
+      </w:r>
+    </w:p>
+    <w:p/>
+    <w:p>
+      <w:r>
+        <w:t>(*  ****testing part 11, 1-good case, apply to sample Program</w:t>
+      </w:r>
+    </w:p>
+    <w:p>
+      <w:r>
+        <w:lastRenderedPageBreak/>
+        <w:t xml:space="preserve">     if false then wrong in (function validity) or (program code)</w:t>
+      </w:r>
+    </w:p>
+    <w:p>
+      <w:r>
+        <w:t>*)</w:t>
+      </w:r>
+    </w:p>
+    <w:p>
+      <w:r>
+        <w:t>val test11_good1 = ProgramVCheck(lucas);</w:t>
+      </w:r>
+    </w:p>
+    <w:p/>
+    <w:p>
+      <w:r>
+        <w:t>(* ****testing part 11, 1-bad case</w:t>
+      </w:r>
+    </w:p>
+    <w:p>
+      <w:r>
+        <w:t xml:space="preserve">     similar part2 DecListVCheck so  </w:t>
+      </w:r>
+    </w:p>
+    <w:p>
+      <w:r>
+        <w:t xml:space="preserve">     just focus on bad InstructionVCheck - bad body</w:t>
+      </w:r>
+    </w:p>
+    <w:p>
+      <w:r>
+        <w:t>*)</w:t>
+      </w:r>
+    </w:p>
+    <w:p>
+      <w:r>
+        <w:t>val bad_program = (allDeclarations, badInstruction);</w:t>
+      </w:r>
+    </w:p>
+    <w:p>
+      <w:r>
+        <w:t>val test11_bad1 = ProgramVCheck(bad_program);</w:t>
+      </w:r>
+    </w:p>
+    <w:p/>
+    <w:p>
+      <w:r>
+        <w:t>(*------------End step2 static sementics---------------*)</w:t>
+      </w:r>
+    </w:p>
+    <w:p/>
+    <w:p/>
+    <w:p>
+      <w:r>
+        <w:t>Standard ML of New Jersey [Version 110.99.8; 32-bit; April 25, 2025]</w:t>
+      </w:r>
+    </w:p>
+    <w:p>
+      <w:r>
+        <w:t>- type Integer_Constant = int</w:t>
+      </w:r>
+    </w:p>
+    <w:p>
+      <w:r>
+        <w:t>type Boolean_Constant = bool</w:t>
+      </w:r>
+    </w:p>
+    <w:p>
+      <w:r>
+        <w:t>datatype Variable = S of string</w:t>
+      </w:r>
+    </w:p>
+    <w:p>
+      <w:r>
+        <w:t>datatype Arithmatic_Op = Div | Minus | Plus | Times</w:t>
+      </w:r>
+    </w:p>
+    <w:p>
+      <w:r>
+        <w:t>datatype Relational_Op = Eq | Ge | Gt | Le | Lt | Ne</w:t>
+      </w:r>
+    </w:p>
+    <w:p>
+      <w:r>
+        <w:t>datatype Boolean_Op = And | Or</w:t>
+      </w:r>
+    </w:p>
+    <w:p>
+      <w:r>
+        <w:t>datatype Operator</w:t>
+      </w:r>
+    </w:p>
+    <w:p>
+      <w:r>
+        <w:t xml:space="preserve">  = AOp of Arithmatic_Op</w:t>
+      </w:r>
+    </w:p>
+    <w:p>
+      <w:r>
+        <w:t xml:space="preserve">  | BOp of Boolean_Op</w:t>
+      </w:r>
+    </w:p>
+    <w:p>
+      <w:r>
+        <w:t xml:space="preserve">  | ROp of Relational_Op</w:t>
+      </w:r>
+    </w:p>
+    <w:p>
+      <w:r>
+        <w:t>datatype Expression</w:t>
+      </w:r>
+    </w:p>
+    <w:p>
+      <w:r>
+        <w:t xml:space="preserve">  = BC of bool</w:t>
+      </w:r>
+    </w:p>
+    <w:p>
+      <w:r>
+        <w:t xml:space="preserve">  | EEO of Expression * Expression * Operator</w:t>
+      </w:r>
+    </w:p>
+    <w:p>
+      <w:r>
+        <w:t xml:space="preserve">  | IC of int</w:t>
+      </w:r>
+    </w:p>
+    <w:p>
+      <w:r>
+        <w:t xml:space="preserve">  | Var of Variable</w:t>
+      </w:r>
+    </w:p>
+    <w:p>
+      <w:r>
+        <w:t>datatype Instruction</w:t>
+      </w:r>
+    </w:p>
+    <w:p>
+      <w:r>
+        <w:t xml:space="preserve">  = IfThenElse of Expression * Instruction * Instruction</w:t>
+      </w:r>
+    </w:p>
+    <w:p>
+      <w:r>
+        <w:t xml:space="preserve">  | Seq of Instruction list</w:t>
+      </w:r>
+    </w:p>
+    <w:p>
+      <w:r>
+        <w:t xml:space="preserve">  | Skip</w:t>
+      </w:r>
+    </w:p>
+    <w:p>
+      <w:r>
+        <w:t xml:space="preserve">  | VE of Variable * Expression</w:t>
+      </w:r>
+    </w:p>
+    <w:p>
+      <w:r>
+        <w:t xml:space="preserve">  | WhileLoop of Expression * Instruction</w:t>
+      </w:r>
+    </w:p>
+    <w:p>
+      <w:r>
+        <w:t>datatype Type = TypeBool | TypeInt</w:t>
+      </w:r>
+    </w:p>
+    <w:p>
+      <w:r>
+        <w:t>type Declaration = Variable * Type</w:t>
+      </w:r>
+    </w:p>
+    <w:p>
+      <w:r>
+        <w:t>type DeclarationList = Declaration list</w:t>
+      </w:r>
+    </w:p>
+    <w:p>
+      <w:r>
+        <w:t>type Program = DeclarationList * Instruction</w:t>
+      </w:r>
+    </w:p>
+    <w:p>
+      <w:r>
+        <w:t>val var_n = S "n" : Variable</w:t>
+      </w:r>
+    </w:p>
+    <w:p>
+      <w:r>
+        <w:t>val var_cur = S "cur" : Variable</w:t>
+      </w:r>
+    </w:p>
+    <w:p>
+      <w:r>
+        <w:t>val var_prev1 = S "prev1" : Variable</w:t>
+      </w:r>
+    </w:p>
+    <w:p>
+      <w:r>
+        <w:t>val var_prev2 = S "prev2" : Variable</w:t>
+      </w:r>
+    </w:p>
+    <w:p>
+      <w:r>
+        <w:lastRenderedPageBreak/>
+        <w:t>val var_i = S "i" : Variable</w:t>
+      </w:r>
+    </w:p>
+    <w:p>
+      <w:r>
+        <w:t>val var_answer = S "answer" : Variable</w:t>
+      </w:r>
+    </w:p>
+    <w:p>
+      <w:r>
+        <w:t>val var_temp = S "temp" : Variable</w:t>
+      </w:r>
+    </w:p>
+    <w:p>
+      <w:r>
+        <w:t>val declaration_n = (S "n",TypeInt) : Variable * Type</w:t>
+      </w:r>
+    </w:p>
+    <w:p>
+      <w:r>
+        <w:t>val declaration_cur = (S "cur",TypeInt) : Variable * Type</w:t>
+      </w:r>
+    </w:p>
+    <w:p>
+      <w:r>
+        <w:t>val declaration_prev1 = (S "prev1",TypeInt) : Variable * Type</w:t>
+      </w:r>
+    </w:p>
+    <w:p>
+      <w:r>
+        <w:t>val declaration_prev2 = (S "prev2",TypeInt) : Variable * Type</w:t>
+      </w:r>
+    </w:p>
+    <w:p>
+      <w:r>
+        <w:t>val declaration_i = (S "i",TypeInt) : Variable * Type</w:t>
+      </w:r>
+    </w:p>
+    <w:p>
+      <w:r>
+        <w:t>val declaration_answer = (S "answer",TypeInt) : Variable * Type</w:t>
+      </w:r>
+    </w:p>
+    <w:p>
+      <w:r>
+        <w:t>val allDeclarations =</w:t>
+      </w:r>
+    </w:p>
+    <w:p>
+      <w:r>
+        <w:t xml:space="preserve">  [(S "n",TypeInt),(S "cur",TypeInt),(S "prev1",TypeInt),(S "prev2",TypeInt),</w:t>
+      </w:r>
+    </w:p>
+    <w:p>
+      <w:r>
+        <w:t xml:space="preserve">   (S "i",TypeInt),(S "answer",TypeInt)] : (Variable * Type) list</w:t>
+      </w:r>
+    </w:p>
+    <w:p>
+      <w:r>
+        <w:t>val n_equals_0 = EEO (Var (S "n"),IC 0,ROp Eq) : Expression</w:t>
+      </w:r>
+    </w:p>
+    <w:p>
+      <w:r>
+        <w:t>val n_equals_1 = EEO (Var (S "n"),IC 1,ROp Eq) : Expression</w:t>
+      </w:r>
+    </w:p>
+    <w:p>
+      <w:r>
+        <w:t>val i_lessthan_n = EEO (Var (S "i"),Var (S "n"),ROp Lt) : Expression</w:t>
+      </w:r>
+    </w:p>
+    <w:p>
+      <w:r>
+        <w:t>val assign_n_15 = VE (S "n",IC 15) : Instruction</w:t>
+      </w:r>
+    </w:p>
+    <w:p>
+      <w:r>
+        <w:t>val assign_answer_1 = VE (S "answer",IC 1) : Instruction</w:t>
+      </w:r>
+    </w:p>
+    <w:p>
+      <w:r>
+        <w:t>val assign_answer_2 = VE (S "answer",IC 2) : Instruction</w:t>
+      </w:r>
+    </w:p>
+    <w:p>
+      <w:r>
+        <w:t>val assign_i_1 = VE (S "i",IC 1) : Instruction</w:t>
+      </w:r>
+    </w:p>
+    <w:p>
+      <w:r>
+        <w:t>val assign_prev1_1 = VE (S "prev1",IC 1) : Instruction</w:t>
+      </w:r>
+    </w:p>
+    <w:p>
+      <w:r>
+        <w:t>val assign_prev2_2 = VE (S "prev2",IC 2) : Instruction</w:t>
+      </w:r>
+    </w:p>
+    <w:p>
+      <w:r>
+        <w:t>val assign_answer_cur = VE (S "answer",Var (S "cur")) : Instruction</w:t>
+      </w:r>
+    </w:p>
+    <w:p>
+      <w:r>
+        <w:t>val assign_prev2_prev1 = VE (S "prev2",Var (S "prev1")) : Instruction</w:t>
+      </w:r>
+    </w:p>
+    <w:p>
+      <w:r>
+        <w:t>val assign_prev1_cur = VE (S "prev1",Var (S "cur")) : Instruction</w:t>
+      </w:r>
+    </w:p>
+    <w:p>
+      <w:r>
+        <w:t>val add_i_1 = EEO (Var (S "i"),IC 1,AOp Plus) : Expression</w:t>
+      </w:r>
+    </w:p>
+    <w:p>
+      <w:r>
+        <w:t>val add_prev1_prev2 = EEO (Var (S "prev1"),Var (S "prev2"),AOp Plus)</w:t>
+      </w:r>
+    </w:p>
+    <w:p>
+      <w:r>
+        <w:t xml:space="preserve">  : Expression</w:t>
+      </w:r>
+    </w:p>
+    <w:p>
+      <w:r>
+        <w:t>val ipp = VE (S "i",EEO (Var (S "i"),IC 1,AOp Plus)) : Instruction</w:t>
+      </w:r>
+    </w:p>
+    <w:p>
+      <w:r>
+        <w:t>val cur_prev1_plus_prev2 =</w:t>
+      </w:r>
+    </w:p>
+    <w:p>
+      <w:r>
+        <w:t xml:space="preserve">  VE (S "cur",EEO (Var (S "prev1"),Var (S "prev2"),AOp Plus)) : Instruction</w:t>
+      </w:r>
+    </w:p>
+    <w:p>
+      <w:r>
+        <w:t>val insideWhile =</w:t>
+      </w:r>
+    </w:p>
+    <w:p>
+      <w:r>
+        <w:t xml:space="preserve">  [VE (S "i",EEO (Var (S "i"),IC 1,AOp Plus)),</w:t>
+      </w:r>
+    </w:p>
+    <w:p>
+      <w:r>
+        <w:t xml:space="preserve">   VE (S "cur",EEO (Var (S "prev1"),Var (S "prev2"),AOp Plus)),</w:t>
+      </w:r>
+    </w:p>
+    <w:p>
+      <w:r>
+        <w:t xml:space="preserve">   VE (S "prev2",Var (S "prev1")),VE (S "prev1",Var (S "cur"))]</w:t>
+      </w:r>
+    </w:p>
+    <w:p>
+      <w:r>
+        <w:t xml:space="preserve">  : Instruction list</w:t>
+      </w:r>
+    </w:p>
+    <w:p>
+      <w:r>
+        <w:t>val whileLoop =</w:t>
+      </w:r>
+    </w:p>
+    <w:p>
+      <w:r>
+        <w:t xml:space="preserve">  WhileLoop</w:t>
+      </w:r>
+    </w:p>
+    <w:p>
+      <w:r>
+        <w:t xml:space="preserve">    (EEO (Var (S "i"),Var (S "n"),ROp Lt),</w:t>
+      </w:r>
+    </w:p>
+    <w:p>
+      <w:r>
+        <w:t xml:space="preserve">     Seq</w:t>
+      </w:r>
+    </w:p>
+    <w:p>
+      <w:r>
+        <w:t xml:space="preserve">       [VE (S "i",EEO (Var (S #),IC 1,AOp Plus)),</w:t>
+      </w:r>
+    </w:p>
+    <w:p>
+      <w:r>
+        <w:t xml:space="preserve">        VE (S "cur",EEO (Var (S #),Var (S #),AOp Plus)),</w:t>
+      </w:r>
+    </w:p>
+    <w:p>
+      <w:r>
+        <w:t xml:space="preserve">        VE (S "prev2",Var (S "prev1")),VE (S "prev1",Var (S "cur"))])</w:t>
+      </w:r>
+    </w:p>
+    <w:p>
+      <w:r>
+        <w:t xml:space="preserve">  : Instruction</w:t>
+      </w:r>
+    </w:p>
+    <w:p>
+      <w:r>
+        <w:t>val inner_Else =</w:t>
+      </w:r>
+    </w:p>
+    <w:p>
+      <w:r>
+        <w:lastRenderedPageBreak/>
+        <w:t xml:space="preserve">  [VE (S "prev2",IC 2),VE (S "prev1",IC 1),</w:t>
+      </w:r>
+    </w:p>
+    <w:p>
+      <w:r>
+        <w:t xml:space="preserve">   WhileLoop</w:t>
+      </w:r>
+    </w:p>
+    <w:p>
+      <w:r>
+        <w:t xml:space="preserve">     (EEO (Var (S "i"),Var (S "n"),ROp Lt),</w:t>
+      </w:r>
+    </w:p>
+    <w:p>
+      <w:r>
+        <w:t xml:space="preserve">      Seq</w:t>
+      </w:r>
+    </w:p>
+    <w:p>
+      <w:r>
+        <w:t xml:space="preserve">        [VE (S "i",EEO (Var #,IC #,AOp #)),</w:t>
+      </w:r>
+    </w:p>
+    <w:p>
+      <w:r>
+        <w:t xml:space="preserve">         VE (S "cur",EEO (Var #,Var #,AOp #)),VE (S "prev2",Var (S "prev1")),</w:t>
+      </w:r>
+    </w:p>
+    <w:p>
+      <w:r>
+        <w:t xml:space="preserve">         VE (S "prev1",Var (S "cur"))]),VE (S "answer",Var (S "cur"))]</w:t>
+      </w:r>
+    </w:p>
+    <w:p>
+      <w:r>
+        <w:t xml:space="preserve">  : Instruction list</w:t>
+      </w:r>
+    </w:p>
+    <w:p>
+      <w:r>
+        <w:t>val inner_ifThenElse =</w:t>
+      </w:r>
+    </w:p>
+    <w:p>
+      <w:r>
+        <w:t xml:space="preserve">  IfThenElse</w:t>
+      </w:r>
+    </w:p>
+    <w:p>
+      <w:r>
+        <w:t xml:space="preserve">    (EEO (Var (S "n"),IC 1,ROp Eq),VE (S "answer",IC 1),</w:t>
+      </w:r>
+    </w:p>
+    <w:p>
+      <w:r>
+        <w:t xml:space="preserve">     Seq</w:t>
+      </w:r>
+    </w:p>
+    <w:p>
+      <w:r>
+        <w:t xml:space="preserve">       [VE (S "prev2",IC 2),VE (S "prev1",IC 1),</w:t>
+      </w:r>
+    </w:p>
+    <w:p>
+      <w:r>
+        <w:t xml:space="preserve">        WhileLoop</w:t>
+      </w:r>
+    </w:p>
+    <w:p>
+      <w:r>
+        <w:t xml:space="preserve">          (EEO (Var (S #),Var (S #),ROp Lt),</w:t>
+      </w:r>
+    </w:p>
+    <w:p>
+      <w:r>
+        <w:t xml:space="preserve">           Seq [VE (#,#),VE (#,#),VE (#,#),VE (#,#)]),</w:t>
+      </w:r>
+    </w:p>
+    <w:p>
+      <w:r>
+        <w:t xml:space="preserve">        VE (S "answer",Var (S "cur"))]) : Instruction</w:t>
+      </w:r>
+    </w:p>
+    <w:p>
+      <w:r>
+        <w:t>val outer_Else =</w:t>
+      </w:r>
+    </w:p>
+    <w:p>
+      <w:r>
+        <w:t xml:space="preserve">  [VE (S "i",IC 1),</w:t>
+      </w:r>
+    </w:p>
+    <w:p>
+      <w:r>
+        <w:t xml:space="preserve">   IfThenElse</w:t>
+      </w:r>
+    </w:p>
+    <w:p>
+      <w:r>
+        <w:t xml:space="preserve">     (EEO (Var (S "n"),IC 1,ROp Eq),VE (S "answer",IC 1),</w:t>
+      </w:r>
+    </w:p>
+    <w:p>
+      <w:r>
+        <w:t xml:space="preserve">      Seq</w:t>
+      </w:r>
+    </w:p>
+    <w:p>
+      <w:r>
+        <w:t xml:space="preserve">        [VE (S "prev2",IC 2),VE (S "prev1",IC 1),</w:t>
+      </w:r>
+    </w:p>
+    <w:p>
+      <w:r>
+        <w:t xml:space="preserve">         WhileLoop (EEO (Var #,Var #,ROp #),Seq [VE #,VE #,VE #,VE #]),</w:t>
+      </w:r>
+    </w:p>
+    <w:p>
+      <w:r>
+        <w:t xml:space="preserve">         VE (S "answer",Var (S "cur"))])] : Instruction list</w:t>
+      </w:r>
+    </w:p>
+    <w:p>
+      <w:r>
+        <w:t>val outer_ifThenElse =</w:t>
+      </w:r>
+    </w:p>
+    <w:p>
+      <w:r>
+        <w:t xml:space="preserve">  IfThenElse</w:t>
+      </w:r>
+    </w:p>
+    <w:p>
+      <w:r>
+        <w:t xml:space="preserve">    (EEO (Var (S "n"),IC 0,ROp Eq),VE (S "answer",IC 2),</w:t>
+      </w:r>
+    </w:p>
+    <w:p>
+      <w:r>
+        <w:t xml:space="preserve">     Seq</w:t>
+      </w:r>
+    </w:p>
+    <w:p>
+      <w:r>
+        <w:t xml:space="preserve">       [VE (S "i",IC 1),</w:t>
+      </w:r>
+    </w:p>
+    <w:p>
+      <w:r>
+        <w:t xml:space="preserve">        IfThenElse</w:t>
+      </w:r>
+    </w:p>
+    <w:p>
+      <w:r>
+        <w:t xml:space="preserve">          (EEO (Var (S #),IC 1,ROp Eq),VE (S "answer",IC 1),</w:t>
+      </w:r>
+    </w:p>
+    <w:p>
+      <w:r>
+        <w:t xml:space="preserve">           Seq [VE (#,#),VE (#,#),WhileLoop (#,#),VE (#,#)])]) : Instruction</w:t>
+      </w:r>
+    </w:p>
+    <w:p>
+      <w:r>
+        <w:t>val allInstructions =</w:t>
+      </w:r>
+    </w:p>
+    <w:p>
+      <w:r>
+        <w:t xml:space="preserve">  [VE (S "n",IC 15),</w:t>
+      </w:r>
+    </w:p>
+    <w:p>
+      <w:r>
+        <w:t xml:space="preserve">   IfThenElse</w:t>
+      </w:r>
+    </w:p>
+    <w:p>
+      <w:r>
+        <w:t xml:space="preserve">     (EEO (Var (S "n"),IC 0,ROp Eq),VE (S "answer",IC 2),</w:t>
+      </w:r>
+    </w:p>
+    <w:p>
+      <w:r>
+        <w:t xml:space="preserve">      Seq</w:t>
+      </w:r>
+    </w:p>
+    <w:p>
+      <w:r>
+        <w:t xml:space="preserve">        [VE (S "i",IC 1),</w:t>
+      </w:r>
+    </w:p>
+    <w:p>
+      <w:r>
+        <w:t xml:space="preserve">         IfThenElse</w:t>
+      </w:r>
+    </w:p>
+    <w:p>
+      <w:r>
+        <w:t xml:space="preserve">           (EEO (Var #,IC #,ROp #),VE (S #,IC #),</w:t>
+      </w:r>
+    </w:p>
+    <w:p>
+      <w:r>
+        <w:t xml:space="preserve">            Seq [VE #,VE #,WhileLoop #,VE #])])] : Instruction list</w:t>
+      </w:r>
+    </w:p>
+    <w:p>
+      <w:r>
+        <w:t>val lucas =</w:t>
+      </w:r>
+    </w:p>
+    <w:p>
+      <w:r>
+        <w:t xml:space="preserve">  ([(S "n",TypeInt),(S "cur",TypeInt),(S "prev1",TypeInt),(S "prev2",TypeInt),</w:t>
+      </w:r>
+    </w:p>
+    <w:p>
+      <w:r>
+        <w:lastRenderedPageBreak/>
+        <w:t xml:space="preserve">    (S "i",TypeInt),(S "answer",TypeInt)],</w:t>
+      </w:r>
+    </w:p>
+    <w:p>
+      <w:r>
+        <w:t xml:space="preserve">   Seq</w:t>
+      </w:r>
+    </w:p>
+    <w:p>
+      <w:r>
+        <w:t xml:space="preserve">     [VE (S "n",IC 15),</w:t>
+      </w:r>
+    </w:p>
+    <w:p>
+      <w:r>
+        <w:t xml:space="preserve">      IfThenElse</w:t>
+      </w:r>
+    </w:p>
+    <w:p>
+      <w:r>
+        <w:t xml:space="preserve">        (EEO (Var (S "n"),IC 0,ROp Eq),VE (S "answer",IC 2),</w:t>
+      </w:r>
+    </w:p>
+    <w:p>
+      <w:r>
+        <w:t xml:space="preserve">         Seq [VE (S #,IC #),IfThenElse (EEO #,VE #,Seq #)])])</w:t>
+      </w:r>
+    </w:p>
+    <w:p>
+      <w:r>
+        <w:t xml:space="preserve">  : (Variable * Type) list * Instruction</w:t>
+      </w:r>
+    </w:p>
+    <w:p>
+      <w:r>
+        <w:t>stdIn:180.9-180.11 Warning: calling polyEqual</w:t>
+      </w:r>
+    </w:p>
+    <w:p>
+      <w:r>
+        <w:t>val NoDuplicate = fn : (Variable * Type) list -&gt; Variable -&gt; bool</w:t>
+      </w:r>
+    </w:p>
+    <w:p>
+      <w:r>
+        <w:t>val DecListVCheck = fn : DeclarationList -&gt; bool</w:t>
+      </w:r>
+    </w:p>
+    <w:p>
+      <w:r>
+        <w:t>val test1 = false : bool</w:t>
+      </w:r>
+    </w:p>
+    <w:p>
+      <w:r>
+        <w:t>val Gtest1 = true : bool</w:t>
+      </w:r>
+    </w:p>
+    <w:p>
+      <w:r>
+        <w:t>val declarationslist_bad =</w:t>
+      </w:r>
+    </w:p>
+    <w:p>
+      <w:r>
+        <w:t xml:space="preserve">  [(S "n",TypeInt),(S "n",TypeInt),(S "cur",TypeInt),(S "prev1",TypeInt),</w:t>
+      </w:r>
+    </w:p>
+    <w:p>
+      <w:r>
+        <w:t xml:space="preserve">   (S "prev2",TypeInt),(S "i",TypeInt),(S "answer",TypeInt)]</w:t>
+      </w:r>
+    </w:p>
+    <w:p>
+      <w:r>
+        <w:t xml:space="preserve">  : (Variable * Type) list</w:t>
+      </w:r>
+    </w:p>
+    <w:p>
+      <w:r>
+        <w:t>val Btest1 = false : bool</w:t>
+      </w:r>
+    </w:p>
+    <w:p>
+      <w:r>
+        <w:t>datatype TypeValue = DeclaredBool | DeclaredInt | NoDeclaration</w:t>
+      </w:r>
+    </w:p>
+    <w:p>
+      <w:r>
+        <w:t>type AbsTypingTable = Variable -&gt; TypeValue</w:t>
+      </w:r>
+    </w:p>
+    <w:p>
+      <w:r>
+        <w:t>val AbsTypingTableNoDeclaration = fn : Variable -&gt; TypeValue</w:t>
+      </w:r>
+    </w:p>
+    <w:p>
+      <w:r>
+        <w:t>val Gtest5_1 = NoDeclaration : TypeValue</w:t>
+      </w:r>
+    </w:p>
+    <w:p>
+      <w:r>
+        <w:t>stdIn:261.31 Warning: calling polyEqual</w:t>
+      </w:r>
+    </w:p>
+    <w:p>
+      <w:r>
+        <w:t>stdIn:264.30 Warning: calling polyEqual</w:t>
+      </w:r>
+    </w:p>
+    <w:p>
+      <w:r>
+        <w:t>val NewAbsTypingTable = fn</w:t>
+      </w:r>
+    </w:p>
+    <w:p>
+      <w:r>
+        <w:t xml:space="preserve">  : AbsTypingTable -&gt; Variable * Type -&gt; Variable -&gt; TypeValue</w:t>
+      </w:r>
+    </w:p>
+    <w:p>
+      <w:r>
+        <w:t>val myAbsTypingTable1 = fn : Variable -&gt; TypeValue</w:t>
+      </w:r>
+    </w:p>
+    <w:p>
+      <w:r>
+        <w:t>val it = DeclaredInt : TypeValue</w:t>
+      </w:r>
+    </w:p>
+    <w:p>
+      <w:r>
+        <w:t>val it = NoDeclaration : TypeValue</w:t>
+      </w:r>
+    </w:p>
+    <w:p>
+      <w:r>
+        <w:t>val var_bb = S "bb" : Variable</w:t>
+      </w:r>
+    </w:p>
+    <w:p>
+      <w:r>
+        <w:t>val declaration_bb = (S "bb",TypeBool) : Variable * Type</w:t>
+      </w:r>
+    </w:p>
+    <w:p>
+      <w:r>
+        <w:t>val myAbsTypingTable2 = fn : Variable -&gt; TypeValue</w:t>
+      </w:r>
+    </w:p>
+    <w:p>
+      <w:r>
+        <w:t>val it = DeclaredInt : TypeValue</w:t>
+      </w:r>
+    </w:p>
+    <w:p>
+      <w:r>
+        <w:t>val it = DeclaredBool : TypeValue</w:t>
+      </w:r>
+    </w:p>
+    <w:p>
+      <w:r>
+        <w:t>val it = NoDeclaration : TypeValue</w:t>
+      </w:r>
+    </w:p>
+    <w:p>
+      <w:r>
+        <w:t>val wholeAbsTypingTable = fn : DeclarationList -&gt; AbsTypingTable</w:t>
+      </w:r>
+    </w:p>
+    <w:p>
+      <w:r>
+        <w:t>val myAbsTypingTable = fn : AbsTypingTable</w:t>
+      </w:r>
+    </w:p>
+    <w:p>
+      <w:r>
+        <w:t>val it = DeclaredInt : TypeValue</w:t>
+      </w:r>
+    </w:p>
+    <w:p>
+      <w:r>
+        <w:t>val it = DeclaredInt : TypeValue</w:t>
+      </w:r>
+    </w:p>
+    <w:p>
+      <w:r>
+        <w:t>val it = DeclaredInt : TypeValue</w:t>
+      </w:r>
+    </w:p>
+    <w:p>
+      <w:r>
+        <w:t>val it = DeclaredInt : TypeValue</w:t>
+      </w:r>
+    </w:p>
+    <w:p>
+      <w:r>
+        <w:t>val it = DeclaredInt : TypeValue</w:t>
+      </w:r>
+    </w:p>
+    <w:p>
+      <w:r>
+        <w:t>val it = DeclaredInt : TypeValue</w:t>
+      </w:r>
+    </w:p>
+    <w:p>
+      <w:r>
+        <w:t>val it = NoDeclaration : TypeValue</w:t>
+      </w:r>
+    </w:p>
+    <w:p>
+      <w:r>
+        <w:t>val DetermineExpType = fn : Expression -&gt; AbsTypingTable -&gt; TypeValue</w:t>
+      </w:r>
+    </w:p>
+    <w:p>
+      <w:r>
+        <w:lastRenderedPageBreak/>
+        <w:t>val ExpressionVCheck = fn : Expression -&gt; AbsTypingTable -&gt; bool</w:t>
+      </w:r>
+    </w:p>
+    <w:p>
+      <w:r>
+        <w:t>val and_t_t = EEO (BC true,BC true,BOp And) : Expression</w:t>
+      </w:r>
+    </w:p>
+    <w:p>
+      <w:r>
+        <w:t>val nExpression = Var (S "n") : Expression</w:t>
+      </w:r>
+    </w:p>
+    <w:p>
+      <w:r>
+        <w:t>val myExpressionVCheck = true : bool</w:t>
+      </w:r>
+    </w:p>
+    <w:p>
+      <w:r>
+        <w:t>val iCExpression = IC 0 : Expression</w:t>
+      </w:r>
+    </w:p>
+    <w:p>
+      <w:r>
+        <w:t>val myExpressionVCheck = true : bool</w:t>
+      </w:r>
+    </w:p>
+    <w:p>
+      <w:r>
+        <w:t>val bCExpression = BC false : Expression</w:t>
+      </w:r>
+    </w:p>
+    <w:p>
+      <w:r>
+        <w:t>val myExpressionVCheck = true : bool</w:t>
+      </w:r>
+    </w:p>
+    <w:p>
+      <w:r>
+        <w:t>val myExpressionVCheck = true : bool</w:t>
+      </w:r>
+    </w:p>
+    <w:p>
+      <w:r>
+        <w:t>val myExpressionVCheck = true : bool</w:t>
+      </w:r>
+    </w:p>
+    <w:p>
+      <w:r>
+        <w:t>val myExpressionVCheck = true : bool</w:t>
+      </w:r>
+    </w:p>
+    <w:p>
+      <w:r>
+        <w:t>val minus_5_6 = EEO (IC 5,IC 6,AOp Minus) : Expression</w:t>
+      </w:r>
+    </w:p>
+    <w:p>
+      <w:r>
+        <w:t>val add_8_t = EEO (IC 8,BC true,AOp Plus) : Expression</w:t>
+      </w:r>
+    </w:p>
+    <w:p>
+      <w:r>
+        <w:t>val minus_56_8t =</w:t>
+      </w:r>
+    </w:p>
+    <w:p>
+      <w:r>
+        <w:t xml:space="preserve">  EEO (EEO (IC 5,IC 6,AOp Minus),EEO (IC 8,BC true,AOp Plus),AOp Minus)</w:t>
+      </w:r>
+    </w:p>
+    <w:p>
+      <w:r>
+        <w:t xml:space="preserve">  : Expression</w:t>
+      </w:r>
+    </w:p>
+    <w:p>
+      <w:r>
+        <w:t>val myExpressionVCheck = false : bool</w:t>
+      </w:r>
+    </w:p>
+    <w:p>
+      <w:r>
+        <w:t>val InstructionVCheck = fn : AbsTypingTable -&gt; Instruction -&gt; bool</w:t>
+      </w:r>
+    </w:p>
+    <w:p>
+      <w:r>
+        <w:t>val ItestGood_1 = true : bool</w:t>
+      </w:r>
+    </w:p>
+    <w:p>
+      <w:r>
+        <w:t>val ItestGood_2 = true : bool</w:t>
+      </w:r>
+    </w:p>
+    <w:p>
+      <w:r>
+        <w:t>val ItestGood_3 = true : bool</w:t>
+      </w:r>
+    </w:p>
+    <w:p>
+      <w:r>
+        <w:t>val ItestGood_4 = true : bool</w:t>
+      </w:r>
+    </w:p>
+    <w:p>
+      <w:r>
+        <w:t>val badInstruction = VE (S "n",BC true) : Instruction</w:t>
+      </w:r>
+    </w:p>
+    <w:p>
+      <w:r>
+        <w:t>val ItestBad_1 = false : bool</w:t>
+      </w:r>
+    </w:p>
+    <w:p>
+      <w:r>
+        <w:t>val ProgramVCheck = fn : DeclarationList * Instruction -&gt; bool</w:t>
+      </w:r>
+    </w:p>
+    <w:p>
+      <w:r>
+        <w:t>val test11_good1 = true : bool</w:t>
+      </w:r>
+    </w:p>
+    <w:p>
+      <w:r>
+        <w:t>val bad_program =</w:t>
+      </w:r>
+    </w:p>
+    <w:p>
+      <w:r>
+        <w:t xml:space="preserve">  ([(S "n",TypeInt),(S "cur",TypeInt),(S "prev1",TypeInt),(S "prev2",TypeInt),</w:t>
+      </w:r>
+    </w:p>
+    <w:p>
+      <w:r>
+        <w:t xml:space="preserve">    (S "i",TypeInt),(S "answer",TypeInt)],VE (S "n",BC true))</w:t>
+      </w:r>
+    </w:p>
+    <w:p>
+      <w:r>
+        <w:t xml:space="preserve">  : (Variable * Type) list * Instruction</w:t>
+      </w:r>
+    </w:p>
+    <w:p>
+      <w:r>
+        <w:t>val test11_bad1 = false : bool</w:t>
+      </w:r>
+    </w:p>
+    <w:p>
+      <w:r>
+        <w:t>-</w:t>
+      </w:r>
+    </w:p>
     <w:sectPr>
       <w:pgSz w:w="12240" w:h="15840"/>
       <w:pgMar w:top="1440" w:right="1440" w:bottom="1440" w:left="1440" w:header="720" w:footer="720" w:gutter="0"/>

</xml_diff>